<commit_message>
update task 1 and task 2
</commit_message>
<xml_diff>
--- a/6006CEM AssignmentAug25.docx
+++ b/6006CEM AssignmentAug25.docx
@@ -2052,7 +2052,7 @@
                 <v:stroke joinstyle="miter"/>
                 <v:path gradientshapeok="t" o:connecttype="rect"/>
               </v:shapetype>
-              <v:shape id="Text Box 3" o:spid="_x0000_s1026" type="#_x0000_t202" style="position:absolute;margin-left:27.5pt;margin-top:12.35pt;width:506.9pt;height:172.65pt;z-index:-15728640;visibility:visible;mso-wrap-style:square;mso-width-percent:0;mso-height-percent:0;mso-wrap-distance-left:0;mso-wrap-distance-top:0;mso-wrap-distance-right:0;mso-wrap-distance-bottom:0;mso-position-horizontal:absolute;mso-position-horizontal-relative:page;mso-position-vertical:absolute;mso-position-vertical-relative:text;mso-width-percent:0;mso-height-percent:0;mso-width-relative:page;mso-height-relative:page;v-text-anchor:top" o:gfxdata="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" filled="f" strokeweight=".16969mm">
+              <v:shape id="Text Box 3" o:spid="_x0000_s1026" type="#_x0000_t202" style="position:absolute;margin-left:27.5pt;margin-top:12.35pt;width:506.9pt;height:172.65pt;z-index:-15728640;visibility:visible;mso-wrap-style:square;mso-width-percent:0;mso-height-percent:0;mso-wrap-distance-left:0;mso-wrap-distance-top:0;mso-wrap-distance-right:0;mso-wrap-distance-bottom:0;mso-position-horizontal:absolute;mso-position-horizontal-relative:page;mso-position-vertical:absolute;mso-position-vertical-relative:text;mso-width-percent:0;mso-height-percent:0;mso-width-relative:page;mso-height-relative:page;v-text-anchor:top" o:gfxdata="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" filled="f" strokeweight=".16969mm">
                 <v:textbox inset="0,0,0,0">
                   <w:txbxContent>
                     <w:p>
@@ -2765,7 +2765,7 @@
           <w:sz w:val="16"/>
         </w:rPr>
         <w:sectPr>
-          <w:headerReference w:type="default" r:id="rId7"/>
+          <w:headerReference w:type="default" r:id="rId8"/>
           <w:type w:val="continuous"/>
           <w:pgSz w:w="11910" w:h="16840"/>
           <w:pgMar w:top="1400" w:right="980" w:bottom="280" w:left="980" w:header="727" w:footer="720" w:gutter="0"/>
@@ -2789,9 +2789,11 @@
         <w:pStyle w:val="Heading1"/>
         <w:spacing w:before="44"/>
       </w:pPr>
+      <w:bookmarkStart w:id="1" w:name="_Toc213710406"/>
       <w:r>
         <w:t>Scenario</w:t>
       </w:r>
+      <w:bookmarkEnd w:id="1"/>
     </w:p>
     <w:p>
       <w:pPr>
@@ -3390,6 +3392,7 @@
         <w:spacing w:before="121"/>
         <w:jc w:val="both"/>
       </w:pPr>
+      <w:bookmarkStart w:id="2" w:name="_Toc213710407"/>
       <w:r>
         <w:rPr>
           <w:noProof/>
@@ -3412,7 +3415,7 @@
                 <wp:cNvGraphicFramePr/>
                 <a:graphic xmlns:a="http://schemas.openxmlformats.org/drawingml/2006/main">
                   <a:graphicData uri="http://schemas.microsoft.com/office/word/2010/wordprocessingInk">
-                    <w14:contentPart bwMode="auto" r:id="rId8">
+                    <w14:contentPart bwMode="auto" r:id="rId9">
                       <w14:nvContentPartPr>
                         <w14:cNvContentPartPr/>
                       </w14:nvContentPartPr>
@@ -3428,7 +3431,7 @@
           </mc:Choice>
           <mc:Fallback>
             <w:pict>
-              <v:shapetype w14:anchorId="7A980428" id="_x0000_t75" coordsize="21600,21600" o:spt="75" o:preferrelative="t" path="m@4@5l@4@11@9@11@9@5xe" filled="f" stroked="f">
+              <v:shapetype w14:anchorId="0A249AF0" id="_x0000_t75" coordsize="21600,21600" o:spt="75" o:preferrelative="t" path="m@4@5l@4@11@9@11@9@5xe" filled="f" stroked="f">
                 <v:stroke joinstyle="miter"/>
                 <v:formulas>
                   <v:f eqn="if lineDrawn pixelLineWidth 0"/>
@@ -3447,8 +3450,8 @@
                 <v:path o:extrusionok="f" gradientshapeok="t" o:connecttype="rect"/>
                 <o:lock v:ext="edit" aspectratio="t"/>
               </v:shapetype>
-              <v:shape id="Ink 15" o:spid="_x0000_s1026" type="#_x0000_t75" style="position:absolute;margin-left:-8.7pt;margin-top:8.25pt;width:1.45pt;height:1.45pt;z-index:487599104;visibility:visible;mso-wrap-style:square;mso-wrap-distance-left:9pt;mso-wrap-distance-top:0;mso-wrap-distance-right:9pt;mso-wrap-distance-bottom:0;mso-position-horizontal:absolute;mso-position-horizontal-relative:text;mso-position-vertical:absolute;mso-position-vertical-relative:text" o:gfxdata="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">
-                <v:imagedata r:id="rId9" o:title=""/>
+              <v:shape id="Ink 15" o:spid="_x0000_s1026" type="#_x0000_t75" style="position:absolute;margin-left:-8.7pt;margin-top:8.25pt;width:1.45pt;height:1.45pt;z-index:487599104;visibility:visible;mso-wrap-style:square;mso-wrap-distance-left:9pt;mso-wrap-distance-top:0;mso-wrap-distance-right:9pt;mso-wrap-distance-bottom:0;mso-position-horizontal:absolute;mso-position-horizontal-relative:text;mso-position-vertical:absolute;mso-position-vertical-relative:text" o:gfxdata="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">
+                <v:imagedata r:id="rId10" o:title=""/>
               </v:shape>
             </w:pict>
           </mc:Fallback>
@@ -3466,6 +3469,7 @@
       <w:r>
         <w:t>1</w:t>
       </w:r>
+      <w:bookmarkEnd w:id="2"/>
     </w:p>
     <w:p>
       <w:pPr>
@@ -4227,9 +4231,11 @@
         <w:pStyle w:val="Heading2"/>
         <w:ind w:left="237"/>
       </w:pPr>
+      <w:bookmarkStart w:id="3" w:name="_Toc213710408"/>
       <w:r>
         <w:t>Notes:</w:t>
       </w:r>
+      <w:bookmarkEnd w:id="3"/>
     </w:p>
     <w:p>
       <w:pPr>
@@ -4735,6 +4741,7 @@
         <w:spacing w:before="1"/>
         <w:jc w:val="both"/>
       </w:pPr>
+      <w:bookmarkStart w:id="4" w:name="_Toc213710409"/>
       <w:r>
         <w:t>Task</w:t>
       </w:r>
@@ -4747,6 +4754,7 @@
       <w:r>
         <w:t>2</w:t>
       </w:r>
+      <w:bookmarkEnd w:id="4"/>
     </w:p>
     <w:p>
       <w:pPr>
@@ -4799,13 +4807,8 @@
         </w:rPr>
         <w:t xml:space="preserve"> </w:t>
       </w:r>
-      <w:proofErr w:type="gramStart"/>
-      <w:r>
-        <w:t>viva</w:t>
-      </w:r>
-      <w:proofErr w:type="gramEnd"/>
-      <w:r>
-        <w:t xml:space="preserve"> </w:t>
+      <w:r>
+        <w:t xml:space="preserve">viva </w:t>
       </w:r>
       <w:r>
         <w:rPr>
@@ -4822,9 +4825,11 @@
         <w:pStyle w:val="Heading2"/>
         <w:spacing w:before="120"/>
       </w:pPr>
+      <w:bookmarkStart w:id="5" w:name="_Toc213710410"/>
       <w:r>
         <w:t>Notes:</w:t>
       </w:r>
+      <w:bookmarkEnd w:id="5"/>
     </w:p>
     <w:p>
       <w:pPr>
@@ -4855,21 +4860,12 @@
         </w:rPr>
         <w:t xml:space="preserve"> </w:t>
       </w:r>
-      <w:proofErr w:type="gramStart"/>
       <w:r>
         <w:rPr>
           <w:bCs/>
           <w:sz w:val="24"/>
         </w:rPr>
-        <w:t>viva</w:t>
-      </w:r>
-      <w:proofErr w:type="gramEnd"/>
-      <w:r>
-        <w:rPr>
-          <w:bCs/>
-          <w:sz w:val="24"/>
-        </w:rPr>
-        <w:t xml:space="preserve"> will be for</w:t>
+        <w:t>viva will be for</w:t>
       </w:r>
       <w:r>
         <w:rPr>
@@ -5304,21 +5300,7 @@
         <w:rPr>
           <w:sz w:val="24"/>
         </w:rPr>
-        <w:t xml:space="preserve">viva (one for each problem) based on Task1. The first </w:t>
-      </w:r>
-      <w:proofErr w:type="gramStart"/>
-      <w:r>
-        <w:rPr>
-          <w:sz w:val="24"/>
-        </w:rPr>
-        <w:t>viva</w:t>
-      </w:r>
-      <w:proofErr w:type="gramEnd"/>
-      <w:r>
-        <w:rPr>
-          <w:sz w:val="24"/>
-        </w:rPr>
-        <w:t xml:space="preserve"> will be </w:t>
+        <w:t xml:space="preserve">viva (one for each problem) based on Task1. The first viva will be </w:t>
       </w:r>
       <w:r>
         <w:rPr>
@@ -5344,7 +5326,9 @@
       <w:pPr>
         <w:pStyle w:val="Heading1"/>
       </w:pPr>
-      <w:r>
+      <w:bookmarkStart w:id="6" w:name="_Toc213710411"/>
+      <w:r>
+        <w:lastRenderedPageBreak/>
         <w:t>Task</w:t>
       </w:r>
       <w:r>
@@ -5356,6 +5340,7 @@
       <w:r>
         <w:t>3</w:t>
       </w:r>
+      <w:bookmarkEnd w:id="6"/>
     </w:p>
     <w:p>
       <w:pPr>
@@ -5510,13 +5495,8 @@
         </w:rPr>
         <w:t xml:space="preserve"> </w:t>
       </w:r>
-      <w:proofErr w:type="gramStart"/>
-      <w:r>
-        <w:t>involving</w:t>
-      </w:r>
-      <w:proofErr w:type="gramEnd"/>
-      <w:r>
-        <w:t>:</w:t>
+      <w:r>
+        <w:t>involving:</w:t>
       </w:r>
     </w:p>
     <w:p>
@@ -5814,14 +5794,12 @@
         </w:rPr>
         <w:t xml:space="preserve"> </w:t>
       </w:r>
-      <w:proofErr w:type="gramStart"/>
       <w:r>
         <w:rPr>
           <w:sz w:val="24"/>
         </w:rPr>
         <w:t>models’</w:t>
       </w:r>
-      <w:proofErr w:type="gramEnd"/>
       <w:r>
         <w:rPr>
           <w:spacing w:val="-3"/>
@@ -6087,9 +6065,11 @@
       <w:pPr>
         <w:pStyle w:val="Heading2"/>
       </w:pPr>
+      <w:bookmarkStart w:id="7" w:name="_Toc213710412"/>
       <w:r>
         <w:t>Notes:</w:t>
       </w:r>
+      <w:bookmarkEnd w:id="7"/>
     </w:p>
     <w:p>
       <w:pPr>
@@ -6118,27 +6098,7 @@
           <w:color w:val="FF0000"/>
           <w:sz w:val="24"/>
         </w:rPr>
-        <w:t xml:space="preserve">Your report should focus on </w:t>
-      </w:r>
-      <w:proofErr w:type="gramStart"/>
-      <w:r>
-        <w:rPr>
-          <w:b/>
-          <w:bCs/>
-          <w:color w:val="FF0000"/>
-          <w:sz w:val="24"/>
-        </w:rPr>
-        <w:t>how actually</w:t>
-      </w:r>
-      <w:proofErr w:type="gramEnd"/>
-      <w:r>
-        <w:rPr>
-          <w:b/>
-          <w:bCs/>
-          <w:color w:val="FF0000"/>
-          <w:sz w:val="24"/>
-        </w:rPr>
-        <w:t xml:space="preserve"> algorithms/methods/techniques are applied or</w:t>
+        <w:t>Your report should focus on how actually algorithms/methods/techniques are applied or</w:t>
       </w:r>
       <w:r>
         <w:rPr>
@@ -6699,27 +6659,7 @@
           <w:color w:val="FF0000"/>
           <w:sz w:val="24"/>
         </w:rPr>
-        <w:t xml:space="preserve">10% </w:t>
-      </w:r>
-      <w:proofErr w:type="gramStart"/>
-      <w:r>
-        <w:rPr>
-          <w:b/>
-          <w:bCs/>
-          <w:color w:val="FF0000"/>
-          <w:sz w:val="24"/>
-        </w:rPr>
-        <w:t>of</w:t>
-      </w:r>
-      <w:proofErr w:type="gramEnd"/>
-      <w:r>
-        <w:rPr>
-          <w:b/>
-          <w:bCs/>
-          <w:color w:val="FF0000"/>
-          <w:sz w:val="24"/>
-        </w:rPr>
-        <w:t xml:space="preserve"> the mark i.e. a mark of 60% will lead to a reduction of 6% to 54%. The word </w:t>
+        <w:t xml:space="preserve">10% of the mark i.e. a mark of 60% will lead to a reduction of 6% to 54%. The word </w:t>
       </w:r>
       <w:proofErr w:type="gramStart"/>
       <w:r>
@@ -6860,6 +6800,7 @@
       <w:pPr>
         <w:pStyle w:val="Heading1"/>
       </w:pPr>
+      <w:bookmarkStart w:id="8" w:name="_Toc213710413"/>
       <w:r>
         <w:t>Task</w:t>
       </w:r>
@@ -6872,6 +6813,7 @@
       <w:r>
         <w:t>4</w:t>
       </w:r>
+      <w:bookmarkEnd w:id="8"/>
     </w:p>
     <w:p>
       <w:pPr>
@@ -7274,8 +7216,8 @@
           <w:sz w:val="32"/>
         </w:rPr>
       </w:pPr>
-      <w:bookmarkStart w:id="1" w:name="Marking_Scheme"/>
-      <w:bookmarkEnd w:id="1"/>
+      <w:bookmarkStart w:id="9" w:name="Marking_Scheme"/>
+      <w:bookmarkEnd w:id="9"/>
       <w:r>
         <w:rPr>
           <w:rFonts w:ascii="Calibri Light"/>
@@ -7567,13 +7509,8 @@
               </w:rPr>
               <w:t xml:space="preserve"> </w:t>
             </w:r>
-            <w:proofErr w:type="gramStart"/>
-            <w:r>
-              <w:t>commit</w:t>
-            </w:r>
-            <w:proofErr w:type="gramEnd"/>
-            <w:r>
-              <w:t>)</w:t>
+            <w:r>
+              <w:t>commit)</w:t>
             </w:r>
           </w:p>
         </w:tc>
@@ -8113,15 +8050,7 @@
               <w:t>algorithms</w:t>
             </w:r>
             <w:r>
-              <w:t xml:space="preserve"> that </w:t>
-            </w:r>
-            <w:proofErr w:type="gramStart"/>
-            <w:r>
-              <w:t>compares</w:t>
-            </w:r>
-            <w:proofErr w:type="gramEnd"/>
-            <w:r>
-              <w:t xml:space="preserve"> traditional ML and Deep Learning ML</w:t>
+              <w:t xml:space="preserve"> that compares traditional ML and Deep Learning ML</w:t>
             </w:r>
           </w:p>
           <w:p>
@@ -8339,14 +8268,12 @@
                 <w:b/>
               </w:rPr>
             </w:pPr>
-            <w:proofErr w:type="gramStart"/>
             <w:r>
               <w:rPr>
                 <w:b/>
               </w:rPr>
               <w:t>Result</w:t>
             </w:r>
-            <w:proofErr w:type="gramEnd"/>
             <w:r>
               <w:rPr>
                 <w:b/>
@@ -9611,7 +9538,7 @@
           </mc:Choice>
           <mc:Fallback>
             <w:pict>
-              <v:shape w14:anchorId="2B85C358" id="Freeform 2" o:spid="_x0000_s1026" style="position:absolute;margin-left:59.3pt;margin-top:2.25pt;width:475.4pt;height:516.6pt;z-index:-16019968;visibility:visible;mso-wrap-style:square;mso-width-percent:0;mso-height-percent:0;mso-wrap-distance-left:9pt;mso-wrap-distance-top:0;mso-wrap-distance-right:9pt;mso-wrap-distance-bottom:0;mso-position-horizontal:absolute;mso-position-horizontal-relative:page;mso-position-vertical:absolute;mso-position-vertical-relative:text;mso-width-percent:0;mso-height-percent:0;mso-width-relative:page;mso-height-relative:page;v-text-anchor:top" coordsize="9508,10332" o:gfxdata="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" path="m9507,r-9,l9498,9r,10313l9,10322,9,9r9489,l9498,,9,,,,,9,,10322r,10l9,10332r9489,l9507,10332r,-10l9507,9r,-9xe" fillcolor="black" stroked="f">
+              <v:shape w14:anchorId="1E862EB3" id="Freeform 2" o:spid="_x0000_s1026" style="position:absolute;margin-left:59.3pt;margin-top:2.25pt;width:475.4pt;height:516.6pt;z-index:-16019968;visibility:visible;mso-wrap-style:square;mso-width-percent:0;mso-height-percent:0;mso-wrap-distance-left:9pt;mso-wrap-distance-top:0;mso-wrap-distance-right:9pt;mso-wrap-distance-bottom:0;mso-position-horizontal:absolute;mso-position-horizontal-relative:page;mso-position-vertical:absolute;mso-position-vertical-relative:text;mso-width-percent:0;mso-height-percent:0;mso-width-relative:page;mso-height-relative:page;v-text-anchor:top" coordsize="9508,10332" o:gfxdata="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" path="m9507,r-9,l9498,9r,10313l9,10322,9,9r9489,l9498,,9,,,,,9,,10322r,10l9,10332r9489,l9507,10332r,-10l9507,9r,-9xe" fillcolor="black" stroked="f">
                 <v:path arrowok="t" o:connecttype="custom" o:connectlocs="6036945,28575;6031230,28575;6031230,34290;6031230,6583045;5715,6583045;5715,34290;6031230,34290;6031230,28575;5715,28575;0,28575;0,34290;0,6583045;0,6589395;5715,6589395;6031230,6589395;6036945,6589395;6036945,6583045;6036945,34290;6036945,28575" o:connectangles="0,0,0,0,0,0,0,0,0,0,0,0,0,0,0,0,0,0,0"/>
                 <w10:wrap anchorx="page"/>
               </v:shape>
@@ -9991,19 +9918,11 @@
         </w:rPr>
         <w:t xml:space="preserve"> </w:t>
       </w:r>
-      <w:proofErr w:type="gramStart"/>
-      <w:r>
-        <w:rPr>
-          <w:rFonts w:ascii="Calibri Light"/>
-        </w:rPr>
-        <w:t>computer</w:t>
-      </w:r>
-      <w:proofErr w:type="gramEnd"/>
-      <w:r>
-        <w:rPr>
-          <w:rFonts w:ascii="Calibri Light"/>
-        </w:rPr>
-        <w:t>.</w:t>
+      <w:r>
+        <w:rPr>
+          <w:rFonts w:ascii="Calibri Light"/>
+        </w:rPr>
+        <w:t>computer.</w:t>
       </w:r>
       <w:r>
         <w:rPr>
@@ -11275,7 +11194,6 @@
         <w:t xml:space="preserve"> </w:t>
       </w:r>
       <w:proofErr w:type="spellStart"/>
-      <w:proofErr w:type="gramStart"/>
       <w:r>
         <w:rPr>
           <w:rFonts w:ascii="Calibri Light"/>
@@ -11283,7 +11201,6 @@
         <w:t>resits</w:t>
       </w:r>
       <w:proofErr w:type="spellEnd"/>
-      <w:proofErr w:type="gramEnd"/>
       <w:r>
         <w:rPr>
           <w:rFonts w:ascii="Calibri Light"/>
@@ -11291,7 +11208,6 @@
         <w:t xml:space="preserve">, where for the coursework, you </w:t>
       </w:r>
       <w:proofErr w:type="spellStart"/>
-      <w:proofErr w:type="gramStart"/>
       <w:r>
         <w:rPr>
           <w:rFonts w:ascii="Calibri Light"/>
@@ -11299,7 +11215,6 @@
         <w:t>maybe</w:t>
       </w:r>
       <w:proofErr w:type="spellEnd"/>
-      <w:proofErr w:type="gramEnd"/>
       <w:r>
         <w:rPr>
           <w:rFonts w:ascii="Calibri Light"/>
@@ -11636,6 +11551,7 @@
         <w:spacing w:before="44"/>
         <w:ind w:left="100"/>
       </w:pPr>
+      <w:bookmarkStart w:id="10" w:name="_Toc213710414"/>
       <w:r>
         <w:t>Mark</w:t>
       </w:r>
@@ -11675,6 +11591,7 @@
       <w:r>
         <w:t>students</w:t>
       </w:r>
+      <w:bookmarkEnd w:id="10"/>
     </w:p>
     <w:p>
       <w:pPr>
@@ -12051,21 +11968,7 @@
               <w:rPr>
                 <w:sz w:val="20"/>
               </w:rPr>
-              <w:t xml:space="preserve"> - Exceptional work with very high </w:t>
-            </w:r>
-            <w:proofErr w:type="gramStart"/>
-            <w:r>
-              <w:rPr>
-                <w:sz w:val="20"/>
-              </w:rPr>
-              <w:t>degree</w:t>
-            </w:r>
-            <w:proofErr w:type="gramEnd"/>
-            <w:r>
-              <w:rPr>
-                <w:sz w:val="20"/>
-              </w:rPr>
-              <w:t xml:space="preserve"> of understanding, creativity and critical/analytic skills.</w:t>
+              <w:t xml:space="preserve"> - Exceptional work with very high degree of understanding, creativity and critical/analytic skills.</w:t>
             </w:r>
             <w:r>
               <w:rPr>
@@ -12310,14 +12213,12 @@
               </w:rPr>
               <w:t xml:space="preserve"> </w:t>
             </w:r>
-            <w:proofErr w:type="gramStart"/>
             <w:r>
               <w:rPr>
                 <w:sz w:val="20"/>
               </w:rPr>
               <w:t>degree</w:t>
             </w:r>
-            <w:proofErr w:type="gramEnd"/>
             <w:r>
               <w:rPr>
                 <w:spacing w:val="-2"/>
@@ -13967,21 +13868,7 @@
               <w:rPr>
                 <w:sz w:val="20"/>
               </w:rPr>
-              <w:t xml:space="preserve">2:1 - Very good work </w:t>
-            </w:r>
-            <w:proofErr w:type="gramStart"/>
-            <w:r>
-              <w:rPr>
-                <w:sz w:val="20"/>
-              </w:rPr>
-              <w:t>demonstrating</w:t>
-            </w:r>
-            <w:proofErr w:type="gramEnd"/>
-            <w:r>
-              <w:rPr>
-                <w:sz w:val="20"/>
-              </w:rPr>
-              <w:t xml:space="preserve"> strong understanding of theories, concepts and issues with clear critical analysis. Thorough</w:t>
+              <w:t>2:1 - Very good work demonstrating strong understanding of theories, concepts and issues with clear critical analysis. Thorough</w:t>
             </w:r>
             <w:r>
               <w:rPr>
@@ -14070,19 +13957,11 @@
                 <w:sz w:val="20"/>
               </w:rPr>
             </w:pPr>
-            <w:proofErr w:type="gramStart"/>
-            <w:r>
-              <w:rPr>
-                <w:sz w:val="20"/>
-              </w:rPr>
-              <w:t>Very</w:t>
-            </w:r>
-            <w:proofErr w:type="gramEnd"/>
-            <w:r>
-              <w:rPr>
-                <w:sz w:val="20"/>
-              </w:rPr>
-              <w:t xml:space="preserve"> good ability to apply learning resources.</w:t>
+            <w:r>
+              <w:rPr>
+                <w:sz w:val="20"/>
+              </w:rPr>
+              <w:t>Very good ability to apply learning resources.</w:t>
             </w:r>
             <w:r>
               <w:rPr>
@@ -14306,21 +14185,7 @@
               <w:rPr>
                 <w:sz w:val="20"/>
               </w:rPr>
-              <w:t xml:space="preserve">communication and expression with evidence of professional skill set. </w:t>
-            </w:r>
-            <w:proofErr w:type="gramStart"/>
-            <w:r>
-              <w:rPr>
-                <w:sz w:val="20"/>
-              </w:rPr>
-              <w:t>Student has</w:t>
-            </w:r>
-            <w:proofErr w:type="gramEnd"/>
-            <w:r>
-              <w:rPr>
-                <w:sz w:val="20"/>
-              </w:rPr>
-              <w:t xml:space="preserve"> a thorough command of a good range of</w:t>
+              <w:t>communication and expression with evidence of professional skill set. Student has a thorough command of a good range of</w:t>
             </w:r>
             <w:r>
               <w:rPr>
@@ -14668,7 +14533,7 @@
           <w:sz w:val="20"/>
         </w:rPr>
         <w:sectPr>
-          <w:headerReference w:type="default" r:id="rId10"/>
+          <w:headerReference w:type="default" r:id="rId11"/>
           <w:pgSz w:w="16840" w:h="11910" w:orient="landscape"/>
           <w:pgMar w:top="1180" w:right="1380" w:bottom="280" w:left="1340" w:header="727" w:footer="0" w:gutter="0"/>
           <w:cols w:space="720"/>
@@ -14869,16 +14734,8 @@
               <w:rPr>
                 <w:sz w:val="20"/>
               </w:rPr>
-              <w:t xml:space="preserve">Demonstrates some originality, creativity and problem-solving skills but with inconsistencies. Expression and presentation </w:t>
-            </w:r>
-            <w:proofErr w:type="gramStart"/>
-            <w:r>
-              <w:rPr>
-                <w:sz w:val="20"/>
-              </w:rPr>
-              <w:t>mostly</w:t>
-            </w:r>
-            <w:proofErr w:type="gramEnd"/>
+              <w:t>Demonstrates some originality, creativity and problem-solving skills but with inconsistencies. Expression and presentation mostly</w:t>
+            </w:r>
             <w:r>
               <w:rPr>
                 <w:spacing w:val="1"/>
@@ -15097,7 +14954,6 @@
               </w:rPr>
               <w:t xml:space="preserve"> </w:t>
             </w:r>
-            <w:proofErr w:type="gramStart"/>
             <w:r>
               <w:rPr>
                 <w:sz w:val="20"/>
@@ -15130,7 +14986,6 @@
               </w:rPr>
               <w:t>demonstrates</w:t>
             </w:r>
-            <w:proofErr w:type="gramEnd"/>
             <w:r>
               <w:rPr>
                 <w:spacing w:val="-5"/>
@@ -15390,16 +15245,8 @@
               <w:rPr>
                 <w:sz w:val="20"/>
               </w:rPr>
-              <w:t xml:space="preserve">with some errors. Research scope sufficient to evidence use of some established methodologies. Some irrelevant material </w:t>
-            </w:r>
-            <w:proofErr w:type="gramStart"/>
-            <w:r>
-              <w:rPr>
-                <w:sz w:val="20"/>
-              </w:rPr>
-              <w:t>likely</w:t>
-            </w:r>
-            <w:proofErr w:type="gramEnd"/>
+              <w:t>with some errors. Research scope sufficient to evidence use of some established methodologies. Some irrelevant material likely</w:t>
+            </w:r>
             <w:r>
               <w:rPr>
                 <w:spacing w:val="1"/>
@@ -15789,7 +15636,6 @@
               </w:rPr>
               <w:t xml:space="preserve"> </w:t>
             </w:r>
-            <w:proofErr w:type="gramStart"/>
             <w:r>
               <w:rPr>
                 <w:sz w:val="20"/>
@@ -15809,7 +15655,6 @@
               </w:rPr>
               <w:t>demonstrates</w:t>
             </w:r>
-            <w:proofErr w:type="gramEnd"/>
             <w:r>
               <w:rPr>
                 <w:spacing w:val="-4"/>
@@ -15866,21 +15711,7 @@
               <w:rPr>
                 <w:sz w:val="20"/>
               </w:rPr>
-              <w:t xml:space="preserve"> Did not perform well during viva. </w:t>
-            </w:r>
-            <w:proofErr w:type="gramStart"/>
-            <w:r>
-              <w:rPr>
-                <w:sz w:val="20"/>
-              </w:rPr>
-              <w:t>Could</w:t>
-            </w:r>
-            <w:proofErr w:type="gramEnd"/>
-            <w:r>
-              <w:rPr>
-                <w:sz w:val="20"/>
-              </w:rPr>
-              <w:t xml:space="preserve"> not explain the code well.</w:t>
+              <w:t xml:space="preserve"> Did not perform well during viva. Could not explain the code well.</w:t>
             </w:r>
           </w:p>
         </w:tc>
@@ -16148,14 +15979,12 @@
               </w:rPr>
               <w:t xml:space="preserve"> </w:t>
             </w:r>
-            <w:proofErr w:type="gramStart"/>
             <w:r>
               <w:rPr>
                 <w:sz w:val="20"/>
               </w:rPr>
               <w:t>likely</w:t>
             </w:r>
-            <w:proofErr w:type="gramEnd"/>
             <w:r>
               <w:rPr>
                 <w:spacing w:val="-1"/>
@@ -16222,21 +16051,7 @@
               <w:rPr>
                 <w:sz w:val="20"/>
               </w:rPr>
-              <w:t xml:space="preserve">creativity, and struggles with problem-solving skills. Expression and presentation </w:t>
-            </w:r>
-            <w:proofErr w:type="gramStart"/>
-            <w:r>
-              <w:rPr>
-                <w:sz w:val="20"/>
-              </w:rPr>
-              <w:t>insufficient</w:t>
-            </w:r>
-            <w:proofErr w:type="gramEnd"/>
-            <w:r>
-              <w:rPr>
-                <w:sz w:val="20"/>
-              </w:rPr>
-              <w:t xml:space="preserve"> for accuracy and proficiency.</w:t>
+              <w:t>creativity, and struggles with problem-solving skills. Expression and presentation insufficient for accuracy and proficiency.</w:t>
             </w:r>
             <w:r>
               <w:rPr>
@@ -16603,21 +16418,54 @@
               <w:rPr>
                 <w:sz w:val="20"/>
               </w:rPr>
-              <w:t xml:space="preserve">Fail - Clear failure </w:t>
+              <w:t>Fail - Clear failure demonstrating little understanding of relevant theories, concepts and issues. Minimal evidence of research and</w:t>
+            </w:r>
+            <w:r>
+              <w:rPr>
+                <w:spacing w:val="1"/>
+                <w:sz w:val="20"/>
+              </w:rPr>
+              <w:t xml:space="preserve"> </w:t>
+            </w:r>
+            <w:r>
+              <w:rPr>
+                <w:sz w:val="20"/>
+              </w:rPr>
+              <w:t>use of established methodologies and incomplete knowledge of the area.</w:t>
+            </w:r>
+            <w:r>
+              <w:rPr>
+                <w:spacing w:val="1"/>
+                <w:sz w:val="20"/>
+              </w:rPr>
+              <w:t xml:space="preserve"> </w:t>
+            </w:r>
+            <w:r>
+              <w:rPr>
+                <w:sz w:val="20"/>
+              </w:rPr>
+              <w:t>Serious and fundamental errors and aspects missing</w:t>
+            </w:r>
+            <w:r>
+              <w:rPr>
+                <w:spacing w:val="1"/>
+                <w:sz w:val="20"/>
+              </w:rPr>
+              <w:t xml:space="preserve"> </w:t>
             </w:r>
             <w:proofErr w:type="gramStart"/>
             <w:r>
               <w:rPr>
                 <w:sz w:val="20"/>
               </w:rPr>
-              <w:t>demonstrating</w:t>
+              <w:t>Little</w:t>
             </w:r>
             <w:proofErr w:type="gramEnd"/>
             <w:r>
               <w:rPr>
                 <w:sz w:val="20"/>
               </w:rPr>
-              <w:t xml:space="preserve"> little understanding of relevant theories, concepts and issues. Minimal evidence of research and</w:t>
+              <w:t xml:space="preserve"> evidence of ability to apply learning resources.</w:t>
             </w:r>
             <w:r>
               <w:rPr>
@@ -16630,62 +16478,7 @@
               <w:rPr>
                 <w:sz w:val="20"/>
               </w:rPr>
-              <w:t>use of established methodologies and incomplete knowledge of the area.</w:t>
-            </w:r>
-            <w:r>
-              <w:rPr>
-                <w:spacing w:val="1"/>
-                <w:sz w:val="20"/>
-              </w:rPr>
-              <w:t xml:space="preserve"> </w:t>
-            </w:r>
-            <w:r>
-              <w:rPr>
-                <w:sz w:val="20"/>
-              </w:rPr>
-              <w:t>Serious and fundamental errors and aspects missing</w:t>
-            </w:r>
-            <w:r>
-              <w:rPr>
-                <w:spacing w:val="1"/>
-                <w:sz w:val="20"/>
-              </w:rPr>
-              <w:t xml:space="preserve"> </w:t>
-            </w:r>
-            <w:proofErr w:type="gramStart"/>
-            <w:r>
-              <w:rPr>
-                <w:sz w:val="20"/>
-              </w:rPr>
-              <w:t>Little</w:t>
-            </w:r>
-            <w:proofErr w:type="gramEnd"/>
-            <w:r>
-              <w:rPr>
-                <w:sz w:val="20"/>
-              </w:rPr>
-              <w:t xml:space="preserve"> evidence of ability to apply learning resources.</w:t>
-            </w:r>
-            <w:r>
-              <w:rPr>
-                <w:spacing w:val="1"/>
-                <w:sz w:val="20"/>
-              </w:rPr>
-              <w:t xml:space="preserve"> </w:t>
-            </w:r>
-            <w:proofErr w:type="gramStart"/>
-            <w:r>
-              <w:rPr>
-                <w:sz w:val="20"/>
-              </w:rPr>
-              <w:t>Student’s</w:t>
-            </w:r>
-            <w:proofErr w:type="gramEnd"/>
-            <w:r>
-              <w:rPr>
-                <w:sz w:val="20"/>
-              </w:rPr>
-              <w:t xml:space="preserve"> arguments are very weak and with no evidence of alternative</w:t>
+              <w:t>Student’s arguments are very weak and with no evidence of alternative</w:t>
             </w:r>
             <w:r>
               <w:rPr>
@@ -17095,19 +16888,11 @@
                 <w:sz w:val="20"/>
               </w:rPr>
             </w:pPr>
-            <w:proofErr w:type="gramStart"/>
-            <w:r>
-              <w:rPr>
-                <w:sz w:val="20"/>
-              </w:rPr>
-              <w:t>Fail</w:t>
-            </w:r>
-            <w:proofErr w:type="gramEnd"/>
-            <w:r>
-              <w:rPr>
-                <w:sz w:val="20"/>
-              </w:rPr>
-              <w:t xml:space="preserve"> - Inadequate understanding of relevant theories, concepts and issues.</w:t>
+            <w:r>
+              <w:rPr>
+                <w:sz w:val="20"/>
+              </w:rPr>
+              <w:t>Fail - Inadequate understanding of relevant theories, concepts and issues.</w:t>
             </w:r>
             <w:r>
               <w:rPr>
@@ -17517,21 +17302,7 @@
               <w:rPr>
                 <w:sz w:val="20"/>
               </w:rPr>
-              <w:t xml:space="preserve">presentation extremely weak for accuracy and proficiency. Communication and expression </w:t>
-            </w:r>
-            <w:proofErr w:type="gramStart"/>
-            <w:r>
-              <w:rPr>
-                <w:sz w:val="20"/>
-              </w:rPr>
-              <w:t>very</w:t>
-            </w:r>
-            <w:proofErr w:type="gramEnd"/>
-            <w:r>
-              <w:rPr>
-                <w:sz w:val="20"/>
-              </w:rPr>
-              <w:t xml:space="preserve"> weak and with significant</w:t>
+              <w:t>presentation extremely weak for accuracy and proficiency. Communication and expression very weak and with significant</w:t>
             </w:r>
             <w:r>
               <w:rPr>
@@ -17702,11 +17473,2081 @@
       </w:tr>
     </w:tbl>
     <w:p/>
-    <w:p/>
+    <w:p>
+      <w:pPr>
+        <w:sectPr>
+          <w:pgSz w:w="16840" w:h="11910" w:orient="landscape"/>
+          <w:pgMar w:top="1180" w:right="1380" w:bottom="280" w:left="1340" w:header="727" w:footer="0" w:gutter="0"/>
+          <w:cols w:space="720"/>
+        </w:sectPr>
+      </w:pPr>
+    </w:p>
+    <w:p>
+      <w:r>
+        <w:lastRenderedPageBreak/>
+        <w:br w:type="page"/>
+      </w:r>
+    </w:p>
+    <w:sdt>
+      <w:sdtPr>
+        <w:id w:val="2095204690"/>
+        <w:docPartObj>
+          <w:docPartGallery w:val="Table of Contents"/>
+          <w:docPartUnique/>
+        </w:docPartObj>
+      </w:sdtPr>
+      <w:sdtEndPr>
+        <w:rPr>
+          <w:rFonts w:ascii="Calibri" w:eastAsia="Calibri" w:hAnsi="Calibri" w:cs="Calibri"/>
+          <w:noProof/>
+          <w:color w:val="auto"/>
+          <w:sz w:val="22"/>
+          <w:szCs w:val="22"/>
+        </w:rPr>
+      </w:sdtEndPr>
+      <w:sdtContent>
+        <w:p>
+          <w:pPr>
+            <w:pStyle w:val="TOCHeading"/>
+          </w:pPr>
+          <w:r>
+            <w:t>Table of Contents</w:t>
+          </w:r>
+        </w:p>
+        <w:p>
+          <w:pPr>
+            <w:pStyle w:val="TOC1"/>
+            <w:tabs>
+              <w:tab w:val="right" w:leader="dot" w:pos="9020"/>
+            </w:tabs>
+            <w:rPr>
+              <w:noProof/>
+            </w:rPr>
+          </w:pPr>
+          <w:r>
+            <w:rPr>
+              <w:b w:val="0"/>
+              <w:bCs w:val="0"/>
+            </w:rPr>
+            <w:fldChar w:fldCharType="begin"/>
+          </w:r>
+          <w:r>
+            <w:instrText xml:space="preserve"> TOC \o "1-3" \h \z \u </w:instrText>
+          </w:r>
+          <w:r>
+            <w:rPr>
+              <w:b w:val="0"/>
+              <w:bCs w:val="0"/>
+            </w:rPr>
+            <w:fldChar w:fldCharType="separate"/>
+          </w:r>
+          <w:hyperlink w:anchor="_Toc213710406" w:history="1">
+            <w:r>
+              <w:rPr>
+                <w:rStyle w:val="Hyperlink"/>
+                <w:noProof/>
+              </w:rPr>
+              <w:t>Scenario</w:t>
+            </w:r>
+            <w:r>
+              <w:rPr>
+                <w:noProof/>
+                <w:webHidden/>
+              </w:rPr>
+              <w:tab/>
+            </w:r>
+            <w:r>
+              <w:rPr>
+                <w:noProof/>
+                <w:webHidden/>
+              </w:rPr>
+              <w:fldChar w:fldCharType="begin"/>
+            </w:r>
+            <w:r>
+              <w:rPr>
+                <w:noProof/>
+                <w:webHidden/>
+              </w:rPr>
+              <w:instrText xml:space="preserve"> PAGEREF _Toc213710406 \h </w:instrText>
+            </w:r>
+            <w:r>
+              <w:rPr>
+                <w:noProof/>
+                <w:webHidden/>
+              </w:rPr>
+            </w:r>
+            <w:r>
+              <w:rPr>
+                <w:noProof/>
+                <w:webHidden/>
+              </w:rPr>
+              <w:fldChar w:fldCharType="separate"/>
+            </w:r>
+            <w:r>
+              <w:rPr>
+                <w:noProof/>
+                <w:webHidden/>
+              </w:rPr>
+              <w:t>2</w:t>
+            </w:r>
+            <w:r>
+              <w:rPr>
+                <w:noProof/>
+                <w:webHidden/>
+              </w:rPr>
+              <w:fldChar w:fldCharType="end"/>
+            </w:r>
+          </w:hyperlink>
+        </w:p>
+        <w:p>
+          <w:pPr>
+            <w:pStyle w:val="TOC1"/>
+            <w:tabs>
+              <w:tab w:val="right" w:leader="dot" w:pos="9020"/>
+            </w:tabs>
+            <w:rPr>
+              <w:noProof/>
+            </w:rPr>
+          </w:pPr>
+          <w:hyperlink w:anchor="_Toc213710407" w:history="1">
+            <w:r>
+              <w:rPr>
+                <w:rStyle w:val="Hyperlink"/>
+                <w:noProof/>
+              </w:rPr>
+              <w:t>Task</w:t>
+            </w:r>
+            <w:r>
+              <w:rPr>
+                <w:rStyle w:val="Hyperlink"/>
+                <w:noProof/>
+                <w:spacing w:val="-2"/>
+              </w:rPr>
+              <w:t xml:space="preserve"> </w:t>
+            </w:r>
+            <w:r>
+              <w:rPr>
+                <w:rStyle w:val="Hyperlink"/>
+                <w:noProof/>
+              </w:rPr>
+              <w:t>1</w:t>
+            </w:r>
+            <w:r>
+              <w:rPr>
+                <w:noProof/>
+                <w:webHidden/>
+              </w:rPr>
+              <w:tab/>
+            </w:r>
+            <w:r>
+              <w:rPr>
+                <w:noProof/>
+                <w:webHidden/>
+              </w:rPr>
+              <w:fldChar w:fldCharType="begin"/>
+            </w:r>
+            <w:r>
+              <w:rPr>
+                <w:noProof/>
+                <w:webHidden/>
+              </w:rPr>
+              <w:instrText xml:space="preserve"> PAGEREF _Toc213710407 \h </w:instrText>
+            </w:r>
+            <w:r>
+              <w:rPr>
+                <w:noProof/>
+                <w:webHidden/>
+              </w:rPr>
+            </w:r>
+            <w:r>
+              <w:rPr>
+                <w:noProof/>
+                <w:webHidden/>
+              </w:rPr>
+              <w:fldChar w:fldCharType="separate"/>
+            </w:r>
+            <w:r>
+              <w:rPr>
+                <w:noProof/>
+                <w:webHidden/>
+              </w:rPr>
+              <w:t>2</w:t>
+            </w:r>
+            <w:r>
+              <w:rPr>
+                <w:noProof/>
+                <w:webHidden/>
+              </w:rPr>
+              <w:fldChar w:fldCharType="end"/>
+            </w:r>
+          </w:hyperlink>
+        </w:p>
+        <w:p>
+          <w:pPr>
+            <w:pStyle w:val="TOC2"/>
+            <w:tabs>
+              <w:tab w:val="right" w:leader="dot" w:pos="9020"/>
+            </w:tabs>
+            <w:rPr>
+              <w:noProof/>
+            </w:rPr>
+          </w:pPr>
+          <w:hyperlink w:anchor="_Toc213710408" w:history="1">
+            <w:r>
+              <w:rPr>
+                <w:rStyle w:val="Hyperlink"/>
+                <w:noProof/>
+              </w:rPr>
+              <w:t>No</w:t>
+            </w:r>
+            <w:r>
+              <w:rPr>
+                <w:rStyle w:val="Hyperlink"/>
+                <w:noProof/>
+              </w:rPr>
+              <w:t>t</w:t>
+            </w:r>
+            <w:r>
+              <w:rPr>
+                <w:rStyle w:val="Hyperlink"/>
+                <w:noProof/>
+              </w:rPr>
+              <w:t>es:</w:t>
+            </w:r>
+            <w:r>
+              <w:rPr>
+                <w:noProof/>
+                <w:webHidden/>
+              </w:rPr>
+              <w:tab/>
+            </w:r>
+            <w:r>
+              <w:rPr>
+                <w:noProof/>
+                <w:webHidden/>
+              </w:rPr>
+              <w:fldChar w:fldCharType="begin"/>
+            </w:r>
+            <w:r>
+              <w:rPr>
+                <w:noProof/>
+                <w:webHidden/>
+              </w:rPr>
+              <w:instrText xml:space="preserve"> PAGEREF _Toc213710408 \h </w:instrText>
+            </w:r>
+            <w:r>
+              <w:rPr>
+                <w:noProof/>
+                <w:webHidden/>
+              </w:rPr>
+            </w:r>
+            <w:r>
+              <w:rPr>
+                <w:noProof/>
+                <w:webHidden/>
+              </w:rPr>
+              <w:fldChar w:fldCharType="separate"/>
+            </w:r>
+            <w:r>
+              <w:rPr>
+                <w:noProof/>
+                <w:webHidden/>
+              </w:rPr>
+              <w:t>2</w:t>
+            </w:r>
+            <w:r>
+              <w:rPr>
+                <w:noProof/>
+                <w:webHidden/>
+              </w:rPr>
+              <w:fldChar w:fldCharType="end"/>
+            </w:r>
+          </w:hyperlink>
+        </w:p>
+        <w:p>
+          <w:pPr>
+            <w:pStyle w:val="TOC1"/>
+            <w:tabs>
+              <w:tab w:val="right" w:leader="dot" w:pos="9020"/>
+            </w:tabs>
+            <w:rPr>
+              <w:noProof/>
+            </w:rPr>
+          </w:pPr>
+          <w:hyperlink w:anchor="_Toc213710409" w:history="1">
+            <w:r>
+              <w:rPr>
+                <w:rStyle w:val="Hyperlink"/>
+                <w:noProof/>
+              </w:rPr>
+              <w:t>Task</w:t>
+            </w:r>
+            <w:r>
+              <w:rPr>
+                <w:rStyle w:val="Hyperlink"/>
+                <w:noProof/>
+                <w:spacing w:val="-2"/>
+              </w:rPr>
+              <w:t xml:space="preserve"> </w:t>
+            </w:r>
+            <w:r>
+              <w:rPr>
+                <w:rStyle w:val="Hyperlink"/>
+                <w:noProof/>
+              </w:rPr>
+              <w:t>2</w:t>
+            </w:r>
+            <w:r>
+              <w:rPr>
+                <w:noProof/>
+                <w:webHidden/>
+              </w:rPr>
+              <w:tab/>
+            </w:r>
+            <w:r>
+              <w:rPr>
+                <w:noProof/>
+                <w:webHidden/>
+              </w:rPr>
+              <w:fldChar w:fldCharType="begin"/>
+            </w:r>
+            <w:r>
+              <w:rPr>
+                <w:noProof/>
+                <w:webHidden/>
+              </w:rPr>
+              <w:instrText xml:space="preserve"> PAGEREF _Toc213710409 \h </w:instrText>
+            </w:r>
+            <w:r>
+              <w:rPr>
+                <w:noProof/>
+                <w:webHidden/>
+              </w:rPr>
+            </w:r>
+            <w:r>
+              <w:rPr>
+                <w:noProof/>
+                <w:webHidden/>
+              </w:rPr>
+              <w:fldChar w:fldCharType="separate"/>
+            </w:r>
+            <w:r>
+              <w:rPr>
+                <w:noProof/>
+                <w:webHidden/>
+              </w:rPr>
+              <w:t>2</w:t>
+            </w:r>
+            <w:r>
+              <w:rPr>
+                <w:noProof/>
+                <w:webHidden/>
+              </w:rPr>
+              <w:fldChar w:fldCharType="end"/>
+            </w:r>
+          </w:hyperlink>
+        </w:p>
+        <w:p>
+          <w:pPr>
+            <w:pStyle w:val="TOC2"/>
+            <w:tabs>
+              <w:tab w:val="right" w:leader="dot" w:pos="9020"/>
+            </w:tabs>
+            <w:rPr>
+              <w:noProof/>
+            </w:rPr>
+          </w:pPr>
+          <w:hyperlink w:anchor="_Toc213710410" w:history="1">
+            <w:r>
+              <w:rPr>
+                <w:rStyle w:val="Hyperlink"/>
+                <w:noProof/>
+              </w:rPr>
+              <w:t>Notes:</w:t>
+            </w:r>
+            <w:r>
+              <w:rPr>
+                <w:noProof/>
+                <w:webHidden/>
+              </w:rPr>
+              <w:tab/>
+            </w:r>
+            <w:r>
+              <w:rPr>
+                <w:noProof/>
+                <w:webHidden/>
+              </w:rPr>
+              <w:fldChar w:fldCharType="begin"/>
+            </w:r>
+            <w:r>
+              <w:rPr>
+                <w:noProof/>
+                <w:webHidden/>
+              </w:rPr>
+              <w:instrText xml:space="preserve"> PAGEREF _Toc213710410 \h </w:instrText>
+            </w:r>
+            <w:r>
+              <w:rPr>
+                <w:noProof/>
+                <w:webHidden/>
+              </w:rPr>
+            </w:r>
+            <w:r>
+              <w:rPr>
+                <w:noProof/>
+                <w:webHidden/>
+              </w:rPr>
+              <w:fldChar w:fldCharType="separate"/>
+            </w:r>
+            <w:r>
+              <w:rPr>
+                <w:noProof/>
+                <w:webHidden/>
+              </w:rPr>
+              <w:t>2</w:t>
+            </w:r>
+            <w:r>
+              <w:rPr>
+                <w:noProof/>
+                <w:webHidden/>
+              </w:rPr>
+              <w:fldChar w:fldCharType="end"/>
+            </w:r>
+          </w:hyperlink>
+        </w:p>
+        <w:p>
+          <w:pPr>
+            <w:pStyle w:val="TOC1"/>
+            <w:tabs>
+              <w:tab w:val="right" w:leader="dot" w:pos="9020"/>
+            </w:tabs>
+            <w:rPr>
+              <w:noProof/>
+            </w:rPr>
+          </w:pPr>
+          <w:hyperlink w:anchor="_Toc213710411" w:history="1">
+            <w:r>
+              <w:rPr>
+                <w:rStyle w:val="Hyperlink"/>
+                <w:noProof/>
+              </w:rPr>
+              <w:t>Task</w:t>
+            </w:r>
+            <w:r>
+              <w:rPr>
+                <w:rStyle w:val="Hyperlink"/>
+                <w:noProof/>
+                <w:spacing w:val="-2"/>
+              </w:rPr>
+              <w:t xml:space="preserve"> </w:t>
+            </w:r>
+            <w:r>
+              <w:rPr>
+                <w:rStyle w:val="Hyperlink"/>
+                <w:noProof/>
+              </w:rPr>
+              <w:t>3</w:t>
+            </w:r>
+            <w:r>
+              <w:rPr>
+                <w:noProof/>
+                <w:webHidden/>
+              </w:rPr>
+              <w:tab/>
+            </w:r>
+            <w:r>
+              <w:rPr>
+                <w:noProof/>
+                <w:webHidden/>
+              </w:rPr>
+              <w:fldChar w:fldCharType="begin"/>
+            </w:r>
+            <w:r>
+              <w:rPr>
+                <w:noProof/>
+                <w:webHidden/>
+              </w:rPr>
+              <w:instrText xml:space="preserve"> PAGEREF _Toc213710411 \h </w:instrText>
+            </w:r>
+            <w:r>
+              <w:rPr>
+                <w:noProof/>
+                <w:webHidden/>
+              </w:rPr>
+            </w:r>
+            <w:r>
+              <w:rPr>
+                <w:noProof/>
+                <w:webHidden/>
+              </w:rPr>
+              <w:fldChar w:fldCharType="separate"/>
+            </w:r>
+            <w:r>
+              <w:rPr>
+                <w:noProof/>
+                <w:webHidden/>
+              </w:rPr>
+              <w:t>3</w:t>
+            </w:r>
+            <w:r>
+              <w:rPr>
+                <w:noProof/>
+                <w:webHidden/>
+              </w:rPr>
+              <w:fldChar w:fldCharType="end"/>
+            </w:r>
+          </w:hyperlink>
+        </w:p>
+        <w:p>
+          <w:pPr>
+            <w:pStyle w:val="TOC2"/>
+            <w:tabs>
+              <w:tab w:val="right" w:leader="dot" w:pos="9020"/>
+            </w:tabs>
+            <w:rPr>
+              <w:noProof/>
+            </w:rPr>
+          </w:pPr>
+          <w:hyperlink w:anchor="_Toc213710412" w:history="1">
+            <w:r>
+              <w:rPr>
+                <w:rStyle w:val="Hyperlink"/>
+                <w:noProof/>
+              </w:rPr>
+              <w:t>Notes:</w:t>
+            </w:r>
+            <w:r>
+              <w:rPr>
+                <w:noProof/>
+                <w:webHidden/>
+              </w:rPr>
+              <w:tab/>
+            </w:r>
+            <w:r>
+              <w:rPr>
+                <w:noProof/>
+                <w:webHidden/>
+              </w:rPr>
+              <w:fldChar w:fldCharType="begin"/>
+            </w:r>
+            <w:r>
+              <w:rPr>
+                <w:noProof/>
+                <w:webHidden/>
+              </w:rPr>
+              <w:instrText xml:space="preserve"> PAGEREF _Toc213710412 \h </w:instrText>
+            </w:r>
+            <w:r>
+              <w:rPr>
+                <w:noProof/>
+                <w:webHidden/>
+              </w:rPr>
+            </w:r>
+            <w:r>
+              <w:rPr>
+                <w:noProof/>
+                <w:webHidden/>
+              </w:rPr>
+              <w:fldChar w:fldCharType="separate"/>
+            </w:r>
+            <w:r>
+              <w:rPr>
+                <w:noProof/>
+                <w:webHidden/>
+              </w:rPr>
+              <w:t>3</w:t>
+            </w:r>
+            <w:r>
+              <w:rPr>
+                <w:noProof/>
+                <w:webHidden/>
+              </w:rPr>
+              <w:fldChar w:fldCharType="end"/>
+            </w:r>
+          </w:hyperlink>
+        </w:p>
+        <w:p>
+          <w:pPr>
+            <w:pStyle w:val="TOC1"/>
+            <w:tabs>
+              <w:tab w:val="right" w:leader="dot" w:pos="9020"/>
+            </w:tabs>
+            <w:rPr>
+              <w:noProof/>
+            </w:rPr>
+          </w:pPr>
+          <w:hyperlink w:anchor="_Toc213710413" w:history="1">
+            <w:r>
+              <w:rPr>
+                <w:rStyle w:val="Hyperlink"/>
+                <w:noProof/>
+              </w:rPr>
+              <w:t>Task</w:t>
+            </w:r>
+            <w:r>
+              <w:rPr>
+                <w:rStyle w:val="Hyperlink"/>
+                <w:noProof/>
+                <w:spacing w:val="-2"/>
+              </w:rPr>
+              <w:t xml:space="preserve"> </w:t>
+            </w:r>
+            <w:r>
+              <w:rPr>
+                <w:rStyle w:val="Hyperlink"/>
+                <w:noProof/>
+              </w:rPr>
+              <w:t>4</w:t>
+            </w:r>
+            <w:r>
+              <w:rPr>
+                <w:noProof/>
+                <w:webHidden/>
+              </w:rPr>
+              <w:tab/>
+            </w:r>
+            <w:r>
+              <w:rPr>
+                <w:noProof/>
+                <w:webHidden/>
+              </w:rPr>
+              <w:fldChar w:fldCharType="begin"/>
+            </w:r>
+            <w:r>
+              <w:rPr>
+                <w:noProof/>
+                <w:webHidden/>
+              </w:rPr>
+              <w:instrText xml:space="preserve"> PAGEREF _Toc213710413 \h </w:instrText>
+            </w:r>
+            <w:r>
+              <w:rPr>
+                <w:noProof/>
+                <w:webHidden/>
+              </w:rPr>
+            </w:r>
+            <w:r>
+              <w:rPr>
+                <w:noProof/>
+                <w:webHidden/>
+              </w:rPr>
+              <w:fldChar w:fldCharType="separate"/>
+            </w:r>
+            <w:r>
+              <w:rPr>
+                <w:noProof/>
+                <w:webHidden/>
+              </w:rPr>
+              <w:t>3</w:t>
+            </w:r>
+            <w:r>
+              <w:rPr>
+                <w:noProof/>
+                <w:webHidden/>
+              </w:rPr>
+              <w:fldChar w:fldCharType="end"/>
+            </w:r>
+          </w:hyperlink>
+        </w:p>
+        <w:p>
+          <w:pPr>
+            <w:pStyle w:val="TOC1"/>
+            <w:tabs>
+              <w:tab w:val="right" w:leader="dot" w:pos="9020"/>
+            </w:tabs>
+            <w:rPr>
+              <w:noProof/>
+            </w:rPr>
+          </w:pPr>
+          <w:hyperlink w:anchor="_Toc213710414" w:history="1">
+            <w:r>
+              <w:rPr>
+                <w:rStyle w:val="Hyperlink"/>
+                <w:noProof/>
+              </w:rPr>
+              <w:t>Mark</w:t>
+            </w:r>
+            <w:r>
+              <w:rPr>
+                <w:rStyle w:val="Hyperlink"/>
+                <w:noProof/>
+                <w:spacing w:val="-4"/>
+              </w:rPr>
+              <w:t xml:space="preserve"> </w:t>
+            </w:r>
+            <w:r>
+              <w:rPr>
+                <w:rStyle w:val="Hyperlink"/>
+                <w:noProof/>
+              </w:rPr>
+              <w:t>allocation</w:t>
+            </w:r>
+            <w:r>
+              <w:rPr>
+                <w:rStyle w:val="Hyperlink"/>
+                <w:noProof/>
+                <w:spacing w:val="-4"/>
+              </w:rPr>
+              <w:t xml:space="preserve"> </w:t>
+            </w:r>
+            <w:r>
+              <w:rPr>
+                <w:rStyle w:val="Hyperlink"/>
+                <w:noProof/>
+              </w:rPr>
+              <w:t>guidelines</w:t>
+            </w:r>
+            <w:r>
+              <w:rPr>
+                <w:rStyle w:val="Hyperlink"/>
+                <w:noProof/>
+                <w:spacing w:val="-4"/>
+              </w:rPr>
+              <w:t xml:space="preserve"> </w:t>
+            </w:r>
+            <w:r>
+              <w:rPr>
+                <w:rStyle w:val="Hyperlink"/>
+                <w:noProof/>
+              </w:rPr>
+              <w:t>to</w:t>
+            </w:r>
+            <w:r>
+              <w:rPr>
+                <w:rStyle w:val="Hyperlink"/>
+                <w:noProof/>
+                <w:spacing w:val="-5"/>
+              </w:rPr>
+              <w:t xml:space="preserve"> </w:t>
+            </w:r>
+            <w:r>
+              <w:rPr>
+                <w:rStyle w:val="Hyperlink"/>
+                <w:noProof/>
+              </w:rPr>
+              <w:t>students</w:t>
+            </w:r>
+            <w:r>
+              <w:rPr>
+                <w:noProof/>
+                <w:webHidden/>
+              </w:rPr>
+              <w:tab/>
+            </w:r>
+            <w:r>
+              <w:rPr>
+                <w:noProof/>
+                <w:webHidden/>
+              </w:rPr>
+              <w:fldChar w:fldCharType="begin"/>
+            </w:r>
+            <w:r>
+              <w:rPr>
+                <w:noProof/>
+                <w:webHidden/>
+              </w:rPr>
+              <w:instrText xml:space="preserve"> PAGEREF _Toc213710414 \h </w:instrText>
+            </w:r>
+            <w:r>
+              <w:rPr>
+                <w:noProof/>
+                <w:webHidden/>
+              </w:rPr>
+            </w:r>
+            <w:r>
+              <w:rPr>
+                <w:noProof/>
+                <w:webHidden/>
+              </w:rPr>
+              <w:fldChar w:fldCharType="separate"/>
+            </w:r>
+            <w:r>
+              <w:rPr>
+                <w:noProof/>
+                <w:webHidden/>
+              </w:rPr>
+              <w:t>6</w:t>
+            </w:r>
+            <w:r>
+              <w:rPr>
+                <w:noProof/>
+                <w:webHidden/>
+              </w:rPr>
+              <w:fldChar w:fldCharType="end"/>
+            </w:r>
+          </w:hyperlink>
+        </w:p>
+        <w:p>
+          <w:pPr>
+            <w:pStyle w:val="TOC1"/>
+            <w:tabs>
+              <w:tab w:val="right" w:leader="dot" w:pos="9020"/>
+            </w:tabs>
+            <w:rPr>
+              <w:noProof/>
+            </w:rPr>
+          </w:pPr>
+          <w:hyperlink w:anchor="_Toc213710415" w:history="1">
+            <w:r>
+              <w:rPr>
+                <w:rStyle w:val="Hyperlink"/>
+                <w:noProof/>
+                <w:lang w:eastAsia="zh-CN"/>
+              </w:rPr>
+              <w:t>Github URL</w:t>
+            </w:r>
+            <w:r>
+              <w:rPr>
+                <w:noProof/>
+                <w:webHidden/>
+              </w:rPr>
+              <w:tab/>
+            </w:r>
+            <w:r>
+              <w:rPr>
+                <w:noProof/>
+                <w:webHidden/>
+              </w:rPr>
+              <w:fldChar w:fldCharType="begin"/>
+            </w:r>
+            <w:r>
+              <w:rPr>
+                <w:noProof/>
+                <w:webHidden/>
+              </w:rPr>
+              <w:instrText xml:space="preserve"> PAGEREF _Toc213710415 \h </w:instrText>
+            </w:r>
+            <w:r>
+              <w:rPr>
+                <w:noProof/>
+                <w:webHidden/>
+              </w:rPr>
+            </w:r>
+            <w:r>
+              <w:rPr>
+                <w:noProof/>
+                <w:webHidden/>
+              </w:rPr>
+              <w:fldChar w:fldCharType="separate"/>
+            </w:r>
+            <w:r>
+              <w:rPr>
+                <w:noProof/>
+                <w:webHidden/>
+              </w:rPr>
+              <w:t>10</w:t>
+            </w:r>
+            <w:r>
+              <w:rPr>
+                <w:noProof/>
+                <w:webHidden/>
+              </w:rPr>
+              <w:fldChar w:fldCharType="end"/>
+            </w:r>
+          </w:hyperlink>
+        </w:p>
+        <w:p>
+          <w:pPr>
+            <w:pStyle w:val="TOC1"/>
+            <w:tabs>
+              <w:tab w:val="right" w:leader="dot" w:pos="9020"/>
+            </w:tabs>
+            <w:rPr>
+              <w:noProof/>
+            </w:rPr>
+          </w:pPr>
+          <w:hyperlink w:anchor="_Toc213710416" w:history="1">
+            <w:r>
+              <w:rPr>
+                <w:rStyle w:val="Hyperlink"/>
+                <w:noProof/>
+                <w:lang w:eastAsia="zh-CN"/>
+              </w:rPr>
+              <w:t>Regression Dataset</w:t>
+            </w:r>
+            <w:r>
+              <w:rPr>
+                <w:noProof/>
+                <w:webHidden/>
+              </w:rPr>
+              <w:tab/>
+            </w:r>
+            <w:r>
+              <w:rPr>
+                <w:noProof/>
+                <w:webHidden/>
+              </w:rPr>
+              <w:fldChar w:fldCharType="begin"/>
+            </w:r>
+            <w:r>
+              <w:rPr>
+                <w:noProof/>
+                <w:webHidden/>
+              </w:rPr>
+              <w:instrText xml:space="preserve"> PAGEREF _Toc213710416 \h </w:instrText>
+            </w:r>
+            <w:r>
+              <w:rPr>
+                <w:noProof/>
+                <w:webHidden/>
+              </w:rPr>
+            </w:r>
+            <w:r>
+              <w:rPr>
+                <w:noProof/>
+                <w:webHidden/>
+              </w:rPr>
+              <w:fldChar w:fldCharType="separate"/>
+            </w:r>
+            <w:r>
+              <w:rPr>
+                <w:noProof/>
+                <w:webHidden/>
+              </w:rPr>
+              <w:t>10</w:t>
+            </w:r>
+            <w:r>
+              <w:rPr>
+                <w:noProof/>
+                <w:webHidden/>
+              </w:rPr>
+              <w:fldChar w:fldCharType="end"/>
+            </w:r>
+          </w:hyperlink>
+        </w:p>
+        <w:p>
+          <w:pPr>
+            <w:pStyle w:val="TOC1"/>
+            <w:tabs>
+              <w:tab w:val="right" w:leader="dot" w:pos="9020"/>
+            </w:tabs>
+            <w:rPr>
+              <w:noProof/>
+            </w:rPr>
+          </w:pPr>
+          <w:hyperlink w:anchor="_Toc213710417" w:history="1">
+            <w:r>
+              <w:rPr>
+                <w:rStyle w:val="Hyperlink"/>
+                <w:noProof/>
+                <w:lang w:eastAsia="zh-CN"/>
+              </w:rPr>
+              <w:t>Classification Dataset</w:t>
+            </w:r>
+            <w:r>
+              <w:rPr>
+                <w:noProof/>
+                <w:webHidden/>
+              </w:rPr>
+              <w:tab/>
+            </w:r>
+            <w:r>
+              <w:rPr>
+                <w:noProof/>
+                <w:webHidden/>
+              </w:rPr>
+              <w:fldChar w:fldCharType="begin"/>
+            </w:r>
+            <w:r>
+              <w:rPr>
+                <w:noProof/>
+                <w:webHidden/>
+              </w:rPr>
+              <w:instrText xml:space="preserve"> PAGEREF _Toc213710417 \h </w:instrText>
+            </w:r>
+            <w:r>
+              <w:rPr>
+                <w:noProof/>
+                <w:webHidden/>
+              </w:rPr>
+            </w:r>
+            <w:r>
+              <w:rPr>
+                <w:noProof/>
+                <w:webHidden/>
+              </w:rPr>
+              <w:fldChar w:fldCharType="separate"/>
+            </w:r>
+            <w:r>
+              <w:rPr>
+                <w:noProof/>
+                <w:webHidden/>
+              </w:rPr>
+              <w:t>10</w:t>
+            </w:r>
+            <w:r>
+              <w:rPr>
+                <w:noProof/>
+                <w:webHidden/>
+              </w:rPr>
+              <w:fldChar w:fldCharType="end"/>
+            </w:r>
+          </w:hyperlink>
+        </w:p>
+        <w:p>
+          <w:pPr>
+            <w:pStyle w:val="TOC1"/>
+            <w:tabs>
+              <w:tab w:val="right" w:leader="dot" w:pos="9020"/>
+            </w:tabs>
+            <w:rPr>
+              <w:noProof/>
+            </w:rPr>
+          </w:pPr>
+          <w:hyperlink w:anchor="_Toc213710418" w:history="1">
+            <w:r>
+              <w:rPr>
+                <w:rStyle w:val="Hyperlink"/>
+                <w:noProof/>
+                <w:lang w:eastAsia="zh-CN"/>
+              </w:rPr>
+              <w:t>Total Word Count</w:t>
+            </w:r>
+            <w:r>
+              <w:rPr>
+                <w:noProof/>
+                <w:webHidden/>
+              </w:rPr>
+              <w:tab/>
+            </w:r>
+            <w:r>
+              <w:rPr>
+                <w:noProof/>
+                <w:webHidden/>
+              </w:rPr>
+              <w:fldChar w:fldCharType="begin"/>
+            </w:r>
+            <w:r>
+              <w:rPr>
+                <w:noProof/>
+                <w:webHidden/>
+              </w:rPr>
+              <w:instrText xml:space="preserve"> PAGEREF _Toc213710418 \h </w:instrText>
+            </w:r>
+            <w:r>
+              <w:rPr>
+                <w:noProof/>
+                <w:webHidden/>
+              </w:rPr>
+            </w:r>
+            <w:r>
+              <w:rPr>
+                <w:noProof/>
+                <w:webHidden/>
+              </w:rPr>
+              <w:fldChar w:fldCharType="separate"/>
+            </w:r>
+            <w:r>
+              <w:rPr>
+                <w:noProof/>
+                <w:webHidden/>
+              </w:rPr>
+              <w:t>10</w:t>
+            </w:r>
+            <w:r>
+              <w:rPr>
+                <w:noProof/>
+                <w:webHidden/>
+              </w:rPr>
+              <w:fldChar w:fldCharType="end"/>
+            </w:r>
+          </w:hyperlink>
+        </w:p>
+        <w:p>
+          <w:pPr>
+            <w:pStyle w:val="TOC1"/>
+            <w:tabs>
+              <w:tab w:val="right" w:leader="dot" w:pos="9020"/>
+            </w:tabs>
+            <w:rPr>
+              <w:noProof/>
+            </w:rPr>
+          </w:pPr>
+          <w:hyperlink w:anchor="_Toc213710419" w:history="1">
+            <w:r>
+              <w:rPr>
+                <w:rStyle w:val="Hyperlink"/>
+                <w:noProof/>
+                <w:lang w:eastAsia="zh-TW"/>
+              </w:rPr>
+              <w:t xml:space="preserve">1.0 </w:t>
+            </w:r>
+            <w:r>
+              <w:rPr>
+                <w:rStyle w:val="Hyperlink"/>
+                <w:noProof/>
+                <w:lang w:eastAsia="zh-CN"/>
+              </w:rPr>
+              <w:t>Introduction</w:t>
+            </w:r>
+            <w:r>
+              <w:rPr>
+                <w:noProof/>
+                <w:webHidden/>
+              </w:rPr>
+              <w:tab/>
+            </w:r>
+            <w:r>
+              <w:rPr>
+                <w:noProof/>
+                <w:webHidden/>
+              </w:rPr>
+              <w:fldChar w:fldCharType="begin"/>
+            </w:r>
+            <w:r>
+              <w:rPr>
+                <w:noProof/>
+                <w:webHidden/>
+              </w:rPr>
+              <w:instrText xml:space="preserve"> PAGEREF _Toc213710419 \h </w:instrText>
+            </w:r>
+            <w:r>
+              <w:rPr>
+                <w:noProof/>
+                <w:webHidden/>
+              </w:rPr>
+            </w:r>
+            <w:r>
+              <w:rPr>
+                <w:noProof/>
+                <w:webHidden/>
+              </w:rPr>
+              <w:fldChar w:fldCharType="separate"/>
+            </w:r>
+            <w:r>
+              <w:rPr>
+                <w:noProof/>
+                <w:webHidden/>
+              </w:rPr>
+              <w:t>11</w:t>
+            </w:r>
+            <w:r>
+              <w:rPr>
+                <w:noProof/>
+                <w:webHidden/>
+              </w:rPr>
+              <w:fldChar w:fldCharType="end"/>
+            </w:r>
+          </w:hyperlink>
+        </w:p>
+        <w:p>
+          <w:r>
+            <w:rPr>
+              <w:b/>
+              <w:bCs/>
+              <w:noProof/>
+            </w:rPr>
+            <w:fldChar w:fldCharType="end"/>
+          </w:r>
+        </w:p>
+      </w:sdtContent>
+    </w:sdt>
+    <w:p>
+      <w:r>
+        <w:br w:type="page"/>
+      </w:r>
+    </w:p>
+    <w:p>
+      <w:pPr>
+        <w:pStyle w:val="Heading1"/>
+        <w:rPr>
+          <w:lang w:eastAsia="zh-CN"/>
+        </w:rPr>
+      </w:pPr>
+      <w:bookmarkStart w:id="11" w:name="_Toc213710415"/>
+      <w:proofErr w:type="spellStart"/>
+      <w:r>
+        <w:rPr>
+          <w:rFonts w:hint="eastAsia"/>
+          <w:lang w:eastAsia="zh-CN"/>
+        </w:rPr>
+        <w:lastRenderedPageBreak/>
+        <w:t>Github</w:t>
+      </w:r>
+      <w:proofErr w:type="spellEnd"/>
+      <w:r>
+        <w:rPr>
+          <w:rFonts w:hint="eastAsia"/>
+          <w:lang w:eastAsia="zh-CN"/>
+        </w:rPr>
+        <w:t xml:space="preserve"> URL</w:t>
+      </w:r>
+      <w:bookmarkEnd w:id="11"/>
+    </w:p>
+    <w:p>
+      <w:pPr>
+        <w:rPr>
+          <w:lang w:eastAsia="zh-CN"/>
+        </w:rPr>
+      </w:pPr>
+      <w:hyperlink r:id="rId12" w:history="1">
+        <w:r>
+          <w:rPr>
+            <w:rStyle w:val="Hyperlink"/>
+            <w:lang w:eastAsia="zh-CN"/>
+          </w:rPr>
+          <w:t>https://github.com/WeiTeik/6006CEM-ML</w:t>
+        </w:r>
+      </w:hyperlink>
+    </w:p>
+    <w:p>
+      <w:pPr>
+        <w:rPr>
+          <w:rFonts w:hint="eastAsia"/>
+          <w:lang w:eastAsia="zh-CN"/>
+        </w:rPr>
+      </w:pPr>
+    </w:p>
+    <w:p>
+      <w:pPr>
+        <w:pStyle w:val="Heading1"/>
+        <w:rPr>
+          <w:lang w:eastAsia="zh-CN"/>
+        </w:rPr>
+      </w:pPr>
+      <w:bookmarkStart w:id="12" w:name="_Toc213710416"/>
+      <w:r>
+        <w:rPr>
+          <w:rFonts w:hint="eastAsia"/>
+          <w:lang w:eastAsia="zh-CN"/>
+        </w:rPr>
+        <w:t>R</w:t>
+      </w:r>
+      <w:r>
+        <w:rPr>
+          <w:lang w:eastAsia="zh-CN"/>
+        </w:rPr>
+        <w:t>e</w:t>
+      </w:r>
+      <w:r>
+        <w:rPr>
+          <w:rFonts w:hint="eastAsia"/>
+          <w:lang w:eastAsia="zh-CN"/>
+        </w:rPr>
+        <w:t>gression Dataset</w:t>
+      </w:r>
+      <w:bookmarkEnd w:id="12"/>
+    </w:p>
+    <w:p>
+      <w:pPr>
+        <w:rPr>
+          <w:lang w:eastAsia="zh-CN"/>
+        </w:rPr>
+      </w:pPr>
+      <w:hyperlink r:id="rId13" w:history="1">
+        <w:r>
+          <w:rPr>
+            <w:rStyle w:val="Hyperlink"/>
+            <w:lang w:eastAsia="zh-CN"/>
+          </w:rPr>
+          <w:t>https://www.kaggle.com/datasets/yasserh/wine-quality-dataset</w:t>
+        </w:r>
+      </w:hyperlink>
+    </w:p>
+    <w:p>
+      <w:pPr>
+        <w:rPr>
+          <w:lang w:eastAsia="zh-CN"/>
+        </w:rPr>
+      </w:pPr>
+    </w:p>
+    <w:p>
+      <w:pPr>
+        <w:pStyle w:val="Heading1"/>
+        <w:rPr>
+          <w:lang w:eastAsia="zh-CN"/>
+        </w:rPr>
+      </w:pPr>
+      <w:bookmarkStart w:id="13" w:name="_Toc213710417"/>
+      <w:r>
+        <w:rPr>
+          <w:rFonts w:hint="eastAsia"/>
+          <w:lang w:eastAsia="zh-CN"/>
+        </w:rPr>
+        <w:t>Classification Dataset</w:t>
+      </w:r>
+      <w:bookmarkEnd w:id="13"/>
+    </w:p>
+    <w:p>
+      <w:pPr>
+        <w:rPr>
+          <w:rFonts w:hint="eastAsia"/>
+          <w:lang w:eastAsia="zh-CN"/>
+        </w:rPr>
+      </w:pPr>
+      <w:hyperlink r:id="rId14" w:history="1">
+        <w:r>
+          <w:rPr>
+            <w:rStyle w:val="Hyperlink"/>
+            <w:lang w:eastAsia="zh-CN"/>
+          </w:rPr>
+          <w:t>https://www.kaggle.com/datasets/blastchar/telco-customer-churn</w:t>
+        </w:r>
+      </w:hyperlink>
+    </w:p>
+    <w:p>
+      <w:pPr>
+        <w:rPr>
+          <w:rFonts w:hint="eastAsia"/>
+          <w:lang w:eastAsia="zh-TW"/>
+        </w:rPr>
+      </w:pPr>
+    </w:p>
+    <w:p>
+      <w:pPr>
+        <w:pStyle w:val="Heading1"/>
+        <w:rPr>
+          <w:lang w:eastAsia="zh-CN"/>
+        </w:rPr>
+      </w:pPr>
+      <w:bookmarkStart w:id="14" w:name="_Toc213710418"/>
+      <w:r>
+        <w:rPr>
+          <w:rFonts w:hint="eastAsia"/>
+          <w:lang w:eastAsia="zh-CN"/>
+        </w:rPr>
+        <w:t>Total Word Count</w:t>
+      </w:r>
+      <w:bookmarkEnd w:id="14"/>
+    </w:p>
+    <w:p>
+      <w:pPr>
+        <w:rPr>
+          <w:lang w:eastAsia="zh-CN"/>
+        </w:rPr>
+      </w:pPr>
+      <w:r>
+        <w:rPr>
+          <w:lang w:eastAsia="zh-CN"/>
+        </w:rPr>
+        <w:br w:type="page"/>
+      </w:r>
+    </w:p>
+    <w:p>
+      <w:pPr>
+        <w:pStyle w:val="Heading1"/>
+        <w:rPr>
+          <w:lang w:eastAsia="zh-CN"/>
+        </w:rPr>
+      </w:pPr>
+      <w:r>
+        <w:lastRenderedPageBreak/>
+        <w:t xml:space="preserve"> </w:t>
+      </w:r>
+      <w:bookmarkStart w:id="15" w:name="_Toc213710419"/>
+      <w:r>
+        <w:rPr>
+          <w:rFonts w:hint="eastAsia"/>
+          <w:lang w:eastAsia="zh-TW"/>
+        </w:rPr>
+        <w:t xml:space="preserve">1.0 </w:t>
+      </w:r>
+      <w:r>
+        <w:rPr>
+          <w:lang w:eastAsia="zh-CN"/>
+        </w:rPr>
+        <w:t>Introduction</w:t>
+      </w:r>
+      <w:bookmarkEnd w:id="15"/>
+    </w:p>
+    <w:p>
+      <w:pPr>
+        <w:rPr>
+          <w:lang w:eastAsia="zh-CN"/>
+        </w:rPr>
+      </w:pPr>
+    </w:p>
+    <w:p>
+      <w:pPr>
+        <w:rPr>
+          <w:lang w:eastAsia="zh-CN"/>
+        </w:rPr>
+      </w:pPr>
+    </w:p>
+    <w:p>
+      <w:pPr>
+        <w:rPr>
+          <w:lang w:eastAsia="zh-CN"/>
+        </w:rPr>
+      </w:pPr>
+    </w:p>
+    <w:p>
+      <w:pPr>
+        <w:rPr>
+          <w:lang w:eastAsia="zh-CN"/>
+        </w:rPr>
+      </w:pPr>
+    </w:p>
+    <w:p>
+      <w:pPr>
+        <w:rPr>
+          <w:lang w:eastAsia="zh-CN"/>
+        </w:rPr>
+      </w:pPr>
+      <w:r>
+        <w:rPr>
+          <w:lang w:eastAsia="zh-CN"/>
+        </w:rPr>
+        <w:t>1.1 Problem Statement</w:t>
+      </w:r>
+    </w:p>
+    <w:p>
+      <w:pPr>
+        <w:rPr>
+          <w:lang w:eastAsia="zh-CN"/>
+        </w:rPr>
+      </w:pPr>
+    </w:p>
+    <w:p>
+      <w:pPr>
+        <w:rPr>
+          <w:lang w:eastAsia="zh-CN"/>
+        </w:rPr>
+      </w:pPr>
+    </w:p>
+    <w:p>
+      <w:pPr>
+        <w:rPr>
+          <w:lang w:eastAsia="zh-CN"/>
+        </w:rPr>
+      </w:pPr>
+      <w:r>
+        <w:rPr>
+          <w:lang w:eastAsia="zh-CN"/>
+        </w:rPr>
+        <w:t>1.2 Existing approaches and their results</w:t>
+      </w:r>
+    </w:p>
+    <w:p>
+      <w:pPr>
+        <w:rPr>
+          <w:lang w:eastAsia="zh-CN"/>
+        </w:rPr>
+      </w:pPr>
+    </w:p>
+    <w:p>
+      <w:pPr>
+        <w:rPr>
+          <w:lang w:eastAsia="zh-CN"/>
+        </w:rPr>
+      </w:pPr>
+    </w:p>
+    <w:p>
+      <w:pPr>
+        <w:rPr>
+          <w:lang w:eastAsia="zh-CN"/>
+        </w:rPr>
+      </w:pPr>
+    </w:p>
+    <w:p>
+      <w:pPr>
+        <w:rPr>
+          <w:lang w:eastAsia="zh-CN"/>
+        </w:rPr>
+      </w:pPr>
+    </w:p>
+    <w:p>
+      <w:pPr>
+        <w:rPr>
+          <w:lang w:eastAsia="zh-CN"/>
+        </w:rPr>
+      </w:pPr>
+      <w:r>
+        <w:rPr>
+          <w:lang w:eastAsia="zh-CN"/>
+        </w:rPr>
+        <w:t>1.3 Similarities and differences</w:t>
+      </w:r>
+    </w:p>
+    <w:p>
+      <w:pPr>
+        <w:rPr>
+          <w:lang w:eastAsia="zh-CN"/>
+        </w:rPr>
+      </w:pPr>
+    </w:p>
+    <w:p>
+      <w:pPr>
+        <w:rPr>
+          <w:lang w:eastAsia="zh-CN"/>
+        </w:rPr>
+      </w:pPr>
+      <w:r>
+        <w:rPr>
+          <w:lang w:eastAsia="zh-CN"/>
+        </w:rPr>
+        <w:br w:type="page"/>
+      </w:r>
+    </w:p>
+    <w:p>
+      <w:pPr>
+        <w:rPr>
+          <w:lang w:eastAsia="zh-CN"/>
+        </w:rPr>
+      </w:pPr>
+      <w:r>
+        <w:rPr>
+          <w:lang w:eastAsia="zh-CN"/>
+        </w:rPr>
+        <w:lastRenderedPageBreak/>
+        <w:t>2.0 Regression Implementation</w:t>
+      </w:r>
+    </w:p>
+    <w:p>
+      <w:pPr>
+        <w:rPr>
+          <w:lang w:eastAsia="zh-CN"/>
+        </w:rPr>
+      </w:pPr>
+    </w:p>
+    <w:p>
+      <w:pPr>
+        <w:rPr>
+          <w:lang w:eastAsia="zh-CN"/>
+        </w:rPr>
+      </w:pPr>
+      <w:r>
+        <w:rPr>
+          <w:lang w:eastAsia="zh-CN"/>
+        </w:rPr>
+        <w:t>2.1 Data Analysis</w:t>
+      </w:r>
+    </w:p>
+    <w:p>
+      <w:pPr>
+        <w:rPr>
+          <w:lang w:eastAsia="zh-CN"/>
+        </w:rPr>
+      </w:pPr>
+    </w:p>
+    <w:p>
+      <w:pPr>
+        <w:rPr>
+          <w:lang w:eastAsia="zh-CN"/>
+        </w:rPr>
+      </w:pPr>
+    </w:p>
+    <w:p>
+      <w:pPr>
+        <w:rPr>
+          <w:lang w:eastAsia="zh-CN"/>
+        </w:rPr>
+      </w:pPr>
+      <w:r>
+        <w:rPr>
+          <w:lang w:eastAsia="zh-CN"/>
+        </w:rPr>
+        <w:t>2.2 Exploratory Data Analysis (EDA)</w:t>
+      </w:r>
+    </w:p>
+    <w:p>
+      <w:pPr>
+        <w:rPr>
+          <w:lang w:eastAsia="zh-CN"/>
+        </w:rPr>
+      </w:pPr>
+    </w:p>
+    <w:p>
+      <w:pPr>
+        <w:rPr>
+          <w:lang w:eastAsia="zh-CN"/>
+        </w:rPr>
+      </w:pPr>
+      <w:r>
+        <w:rPr>
+          <w:lang w:eastAsia="zh-CN"/>
+        </w:rPr>
+        <w:t>2.3 Data Preprocessing</w:t>
+      </w:r>
+    </w:p>
+    <w:p>
+      <w:pPr>
+        <w:rPr>
+          <w:lang w:eastAsia="zh-CN"/>
+        </w:rPr>
+      </w:pPr>
+    </w:p>
+    <w:p>
+      <w:pPr>
+        <w:rPr>
+          <w:lang w:eastAsia="zh-CN"/>
+        </w:rPr>
+      </w:pPr>
+      <w:r>
+        <w:rPr>
+          <w:lang w:eastAsia="zh-CN"/>
+        </w:rPr>
+        <w:t>2.4 Applied Machine Learning Algorithm</w:t>
+      </w:r>
+    </w:p>
+    <w:p>
+      <w:pPr>
+        <w:rPr>
+          <w:lang w:eastAsia="zh-CN"/>
+        </w:rPr>
+      </w:pPr>
+    </w:p>
+    <w:p>
+      <w:pPr>
+        <w:rPr>
+          <w:lang w:eastAsia="zh-CN"/>
+        </w:rPr>
+      </w:pPr>
+    </w:p>
+    <w:p>
+      <w:pPr>
+        <w:rPr>
+          <w:lang w:eastAsia="zh-CN"/>
+        </w:rPr>
+      </w:pPr>
+      <w:r>
+        <w:rPr>
+          <w:lang w:eastAsia="zh-CN"/>
+        </w:rPr>
+        <w:t>2.5 Model Tuning</w:t>
+      </w:r>
+    </w:p>
+    <w:p>
+      <w:pPr>
+        <w:rPr>
+          <w:lang w:eastAsia="zh-CN"/>
+        </w:rPr>
+      </w:pPr>
+    </w:p>
+    <w:p>
+      <w:pPr>
+        <w:rPr>
+          <w:lang w:eastAsia="zh-CN"/>
+        </w:rPr>
+      </w:pPr>
+      <w:r>
+        <w:rPr>
+          <w:lang w:eastAsia="zh-CN"/>
+        </w:rPr>
+        <w:br w:type="page"/>
+      </w:r>
+    </w:p>
+    <w:p>
+      <w:pPr>
+        <w:rPr>
+          <w:lang w:eastAsia="zh-CN"/>
+        </w:rPr>
+      </w:pPr>
+      <w:r>
+        <w:rPr>
+          <w:lang w:eastAsia="zh-CN"/>
+        </w:rPr>
+        <w:lastRenderedPageBreak/>
+        <w:t>3.0 Classification Implementation</w:t>
+      </w:r>
+    </w:p>
+    <w:p>
+      <w:pPr>
+        <w:rPr>
+          <w:lang w:eastAsia="zh-CN"/>
+        </w:rPr>
+      </w:pPr>
+    </w:p>
+    <w:p>
+      <w:pPr>
+        <w:rPr>
+          <w:lang w:eastAsia="zh-CN"/>
+        </w:rPr>
+      </w:pPr>
+    </w:p>
+    <w:p>
+      <w:pPr>
+        <w:rPr>
+          <w:lang w:eastAsia="zh-CN"/>
+        </w:rPr>
+      </w:pPr>
+      <w:r>
+        <w:rPr>
+          <w:lang w:eastAsia="zh-CN"/>
+        </w:rPr>
+        <w:t>3.1 Data Analysis</w:t>
+      </w:r>
+    </w:p>
+    <w:p>
+      <w:pPr>
+        <w:rPr>
+          <w:lang w:eastAsia="zh-CN"/>
+        </w:rPr>
+      </w:pPr>
+    </w:p>
+    <w:p>
+      <w:pPr>
+        <w:rPr>
+          <w:lang w:eastAsia="zh-CN"/>
+        </w:rPr>
+      </w:pPr>
+    </w:p>
+    <w:p>
+      <w:pPr>
+        <w:rPr>
+          <w:lang w:eastAsia="zh-CN"/>
+        </w:rPr>
+      </w:pPr>
+      <w:r>
+        <w:rPr>
+          <w:lang w:eastAsia="zh-CN"/>
+        </w:rPr>
+        <w:t>3.2 Exploratory Data Analysis (EDA)</w:t>
+      </w:r>
+    </w:p>
+    <w:p>
+      <w:pPr>
+        <w:rPr>
+          <w:lang w:eastAsia="zh-CN"/>
+        </w:rPr>
+      </w:pPr>
+    </w:p>
+    <w:p>
+      <w:pPr>
+        <w:rPr>
+          <w:lang w:eastAsia="zh-CN"/>
+        </w:rPr>
+      </w:pPr>
+    </w:p>
+    <w:p>
+      <w:pPr>
+        <w:rPr>
+          <w:lang w:eastAsia="zh-CN"/>
+        </w:rPr>
+      </w:pPr>
+      <w:r>
+        <w:rPr>
+          <w:lang w:eastAsia="zh-CN"/>
+        </w:rPr>
+        <w:t>3.3 Data Preprocessing</w:t>
+      </w:r>
+    </w:p>
+    <w:p>
+      <w:pPr>
+        <w:rPr>
+          <w:lang w:eastAsia="zh-CN"/>
+        </w:rPr>
+      </w:pPr>
+    </w:p>
+    <w:p>
+      <w:pPr>
+        <w:rPr>
+          <w:lang w:eastAsia="zh-CN"/>
+        </w:rPr>
+      </w:pPr>
+      <w:r>
+        <w:rPr>
+          <w:lang w:eastAsia="zh-CN"/>
+        </w:rPr>
+        <w:t>3.4 Applied Machine Learning Algorithm</w:t>
+      </w:r>
+    </w:p>
+    <w:p>
+      <w:pPr>
+        <w:rPr>
+          <w:lang w:eastAsia="zh-CN"/>
+        </w:rPr>
+      </w:pPr>
+    </w:p>
+    <w:p>
+      <w:pPr>
+        <w:rPr>
+          <w:lang w:eastAsia="zh-CN"/>
+        </w:rPr>
+      </w:pPr>
+    </w:p>
+    <w:p>
+      <w:pPr>
+        <w:rPr>
+          <w:lang w:eastAsia="zh-CN"/>
+        </w:rPr>
+      </w:pPr>
+      <w:r>
+        <w:rPr>
+          <w:lang w:eastAsia="zh-CN"/>
+        </w:rPr>
+        <w:t>3.5 Model Tuning</w:t>
+      </w:r>
+    </w:p>
+    <w:p>
+      <w:pPr>
+        <w:rPr>
+          <w:lang w:eastAsia="zh-CN"/>
+        </w:rPr>
+      </w:pPr>
+    </w:p>
+    <w:p>
+      <w:pPr>
+        <w:rPr>
+          <w:lang w:eastAsia="zh-CN"/>
+        </w:rPr>
+      </w:pPr>
+    </w:p>
+    <w:p>
+      <w:pPr>
+        <w:rPr>
+          <w:lang w:eastAsia="zh-CN"/>
+        </w:rPr>
+      </w:pPr>
+      <w:r>
+        <w:rPr>
+          <w:lang w:eastAsia="zh-CN"/>
+        </w:rPr>
+        <w:br w:type="page"/>
+      </w:r>
+    </w:p>
+    <w:p>
+      <w:pPr>
+        <w:rPr>
+          <w:lang w:eastAsia="zh-CN"/>
+        </w:rPr>
+      </w:pPr>
+      <w:r>
+        <w:rPr>
+          <w:lang w:eastAsia="zh-CN"/>
+        </w:rPr>
+        <w:lastRenderedPageBreak/>
+        <w:t>4.0 Result</w:t>
+      </w:r>
+    </w:p>
+    <w:p>
+      <w:pPr>
+        <w:rPr>
+          <w:lang w:eastAsia="zh-CN"/>
+        </w:rPr>
+      </w:pPr>
+    </w:p>
+    <w:p>
+      <w:pPr>
+        <w:rPr>
+          <w:lang w:eastAsia="zh-CN"/>
+        </w:rPr>
+      </w:pPr>
+      <w:r>
+        <w:rPr>
+          <w:lang w:eastAsia="zh-CN"/>
+        </w:rPr>
+        <w:t>4.1 Regression</w:t>
+      </w:r>
+    </w:p>
+    <w:p>
+      <w:pPr>
+        <w:rPr>
+          <w:lang w:eastAsia="zh-CN"/>
+        </w:rPr>
+      </w:pPr>
+    </w:p>
+    <w:p>
+      <w:pPr>
+        <w:rPr>
+          <w:lang w:eastAsia="zh-CN"/>
+        </w:rPr>
+      </w:pPr>
+      <w:r>
+        <w:rPr>
+          <w:lang w:eastAsia="zh-CN"/>
+        </w:rPr>
+        <w:t>4.1.1 Analysis and Evaluation</w:t>
+      </w:r>
+    </w:p>
+    <w:p>
+      <w:pPr>
+        <w:rPr>
+          <w:lang w:eastAsia="zh-CN"/>
+        </w:rPr>
+      </w:pPr>
+    </w:p>
+    <w:p>
+      <w:pPr>
+        <w:rPr>
+          <w:lang w:eastAsia="zh-CN"/>
+        </w:rPr>
+      </w:pPr>
+      <w:r>
+        <w:rPr>
+          <w:lang w:eastAsia="zh-CN"/>
+        </w:rPr>
+        <w:t>4.1.2 Model Prediction</w:t>
+      </w:r>
+    </w:p>
+    <w:p>
+      <w:pPr>
+        <w:rPr>
+          <w:lang w:eastAsia="zh-CN"/>
+        </w:rPr>
+      </w:pPr>
+    </w:p>
+    <w:p>
+      <w:pPr>
+        <w:rPr>
+          <w:lang w:eastAsia="zh-CN"/>
+        </w:rPr>
+      </w:pPr>
+    </w:p>
+    <w:p>
+      <w:pPr>
+        <w:rPr>
+          <w:lang w:eastAsia="zh-CN"/>
+        </w:rPr>
+      </w:pPr>
+      <w:r>
+        <w:rPr>
+          <w:lang w:eastAsia="zh-CN"/>
+        </w:rPr>
+        <w:t>4.2 Classification</w:t>
+      </w:r>
+    </w:p>
+    <w:p>
+      <w:pPr>
+        <w:rPr>
+          <w:lang w:eastAsia="zh-CN"/>
+        </w:rPr>
+      </w:pPr>
+    </w:p>
+    <w:p>
+      <w:pPr>
+        <w:rPr>
+          <w:lang w:eastAsia="zh-CN"/>
+        </w:rPr>
+      </w:pPr>
+      <w:r>
+        <w:rPr>
+          <w:lang w:eastAsia="zh-CN"/>
+        </w:rPr>
+        <w:t>4.2.1 Analysis and Evaluation</w:t>
+      </w:r>
+    </w:p>
+    <w:p>
+      <w:pPr>
+        <w:rPr>
+          <w:lang w:eastAsia="zh-CN"/>
+        </w:rPr>
+      </w:pPr>
+    </w:p>
+    <w:p>
+      <w:pPr>
+        <w:rPr>
+          <w:lang w:eastAsia="zh-CN"/>
+        </w:rPr>
+      </w:pPr>
+      <w:r>
+        <w:rPr>
+          <w:lang w:eastAsia="zh-CN"/>
+        </w:rPr>
+        <w:t>4.</w:t>
+      </w:r>
+      <w:r>
+        <w:rPr>
+          <w:lang w:eastAsia="zh-CN"/>
+        </w:rPr>
+        <w:t>2</w:t>
+      </w:r>
+      <w:r>
+        <w:rPr>
+          <w:lang w:eastAsia="zh-CN"/>
+        </w:rPr>
+        <w:t>.2 Model Prediction</w:t>
+      </w:r>
+    </w:p>
+    <w:p>
+      <w:pPr>
+        <w:rPr>
+          <w:lang w:eastAsia="zh-CN"/>
+        </w:rPr>
+      </w:pPr>
+    </w:p>
+    <w:p>
+      <w:pPr>
+        <w:rPr>
+          <w:lang w:eastAsia="zh-CN"/>
+        </w:rPr>
+      </w:pPr>
+      <w:r>
+        <w:rPr>
+          <w:lang w:eastAsia="zh-CN"/>
+        </w:rPr>
+        <w:t>4.3 Conclusion</w:t>
+      </w:r>
+    </w:p>
+    <w:p>
+      <w:pPr>
+        <w:rPr>
+          <w:lang w:eastAsia="zh-CN"/>
+        </w:rPr>
+      </w:pPr>
+      <w:r>
+        <w:rPr>
+          <w:lang w:eastAsia="zh-CN"/>
+        </w:rPr>
+        <w:br w:type="page"/>
+      </w:r>
+    </w:p>
+    <w:p>
+      <w:pPr>
+        <w:rPr>
+          <w:lang w:eastAsia="zh-CN"/>
+        </w:rPr>
+      </w:pPr>
+      <w:r>
+        <w:rPr>
+          <w:lang w:eastAsia="zh-CN"/>
+        </w:rPr>
+        <w:lastRenderedPageBreak/>
+        <w:t>5.0 References</w:t>
+      </w:r>
+    </w:p>
+    <w:p>
+      <w:pPr>
+        <w:rPr>
+          <w:lang w:eastAsia="zh-CN"/>
+        </w:rPr>
+      </w:pPr>
+      <w:r>
+        <w:rPr>
+          <w:lang w:eastAsia="zh-CN"/>
+        </w:rPr>
+        <w:br w:type="page"/>
+      </w:r>
+    </w:p>
+    <w:p>
+      <w:pPr>
+        <w:rPr>
+          <w:lang w:eastAsia="zh-CN"/>
+        </w:rPr>
+      </w:pPr>
+      <w:r>
+        <w:rPr>
+          <w:lang w:eastAsia="zh-CN"/>
+        </w:rPr>
+        <w:lastRenderedPageBreak/>
+        <w:t>6.0 Appendix</w:t>
+      </w:r>
+    </w:p>
+    <w:p>
+      <w:pPr>
+        <w:rPr>
+          <w:lang w:eastAsia="zh-CN"/>
+        </w:rPr>
+      </w:pPr>
+      <w:r>
+        <w:rPr>
+          <w:lang w:eastAsia="zh-CN"/>
+        </w:rPr>
+        <w:t>Appendix A Safe Assign Report</w:t>
+      </w:r>
+    </w:p>
+    <w:p>
+      <w:pPr>
+        <w:rPr>
+          <w:lang w:eastAsia="zh-CN"/>
+        </w:rPr>
+      </w:pPr>
+    </w:p>
     <w:sectPr>
-      <w:pgSz w:w="16840" w:h="11910" w:orient="landscape"/>
-      <w:pgMar w:top="1180" w:right="1380" w:bottom="280" w:left="1340" w:header="727" w:footer="0" w:gutter="0"/>
+      <w:pgSz w:w="11910" w:h="16840"/>
+      <w:pgMar w:top="1440" w:right="1440" w:bottom="1440" w:left="1440" w:header="727" w:footer="0" w:gutter="0"/>
       <w:cols w:space="720"/>
+      <w:docGrid w:linePitch="299"/>
     </w:sectPr>
   </w:body>
 </w:document>
@@ -17855,7 +19696,7 @@
               <v:stroke joinstyle="miter"/>
               <v:path gradientshapeok="t" o:connecttype="rect"/>
             </v:shapetype>
-            <v:shape id="Text Box 2" o:spid="_x0000_s1027" type="#_x0000_t202" style="position:absolute;margin-left:81.2pt;margin-top:35.35pt;width:427.8pt;height:36.2pt;z-index:-16020992;visibility:visible;mso-wrap-style:square;mso-width-percent:0;mso-height-percent:0;mso-wrap-distance-left:9pt;mso-wrap-distance-top:0;mso-wrap-distance-right:9pt;mso-wrap-distance-bottom:0;mso-position-horizontal:absolute;mso-position-horizontal-relative:page;mso-position-vertical:absolute;mso-position-vertical-relative:page;mso-width-percent:0;mso-height-percent:0;mso-width-relative:page;mso-height-relative:page;v-text-anchor:top" o:gfxdata="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" filled="f" stroked="f">
+            <v:shape id="Text Box 2" o:spid="_x0000_s1027" type="#_x0000_t202" style="position:absolute;margin-left:81.2pt;margin-top:35.35pt;width:427.8pt;height:36.2pt;z-index:-16020992;visibility:visible;mso-wrap-style:square;mso-width-percent:0;mso-height-percent:0;mso-wrap-distance-left:9pt;mso-wrap-distance-top:0;mso-wrap-distance-right:9pt;mso-wrap-distance-bottom:0;mso-position-horizontal:absolute;mso-position-horizontal-relative:page;mso-position-vertical:absolute;mso-position-vertical-relative:page;mso-width-percent:0;mso-height-percent:0;mso-width-relative:page;mso-height-relative:page;v-text-anchor:top" o:gfxdata="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" filled="f" stroked="f">
               <v:textbox inset="0,0,0,0">
                 <w:txbxContent>
                   <w:p>
@@ -17985,7 +19826,7 @@
               <v:stroke joinstyle="miter"/>
               <v:path gradientshapeok="t" o:connecttype="rect"/>
             </v:shapetype>
-            <v:shape id="Text Box 1" o:spid="_x0000_s1028" type="#_x0000_t202" style="position:absolute;margin-left:71pt;margin-top:35.35pt;width:670.65pt;height:24.7pt;z-index:-16020480;visibility:visible;mso-wrap-style:square;mso-width-percent:0;mso-height-percent:0;mso-wrap-distance-left:9pt;mso-wrap-distance-top:0;mso-wrap-distance-right:9pt;mso-wrap-distance-bottom:0;mso-position-horizontal:absolute;mso-position-horizontal-relative:page;mso-position-vertical:absolute;mso-position-vertical-relative:page;mso-width-percent:0;mso-height-percent:0;mso-width-relative:page;mso-height-relative:page;v-text-anchor:top" o:gfxdata="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" filled="f" stroked="f">
+            <v:shape id="Text Box 1" o:spid="_x0000_s1028" type="#_x0000_t202" style="position:absolute;margin-left:71pt;margin-top:35.35pt;width:670.65pt;height:24.7pt;z-index:-16020480;visibility:visible;mso-wrap-style:square;mso-width-percent:0;mso-height-percent:0;mso-wrap-distance-left:9pt;mso-wrap-distance-top:0;mso-wrap-distance-right:9pt;mso-wrap-distance-bottom:0;mso-position-horizontal:absolute;mso-position-horizontal-relative:page;mso-position-vertical:absolute;mso-position-vertical-relative:page;mso-width-percent:0;mso-height-percent:0;mso-width-relative:page;mso-height-relative:page;v-text-anchor:top" o:gfxdata="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" filled="f" stroked="f">
               <v:textbox inset="0,0,0,0">
                 <w:txbxContent>
                   <w:p>
@@ -19705,7 +21546,7 @@
   <w:docDefaults>
     <w:rPrDefault>
       <w:rPr>
-        <w:rFonts w:asciiTheme="minorHAnsi" w:eastAsiaTheme="minorHAnsi" w:hAnsiTheme="minorHAnsi" w:cstheme="minorBidi"/>
+        <w:rFonts w:asciiTheme="minorHAnsi" w:eastAsia="SimSun" w:hAnsiTheme="minorHAnsi" w:cstheme="minorBidi"/>
         <w:sz w:val="22"/>
         <w:szCs w:val="22"/>
         <w:lang w:val="en-US" w:eastAsia="en-US" w:bidi="ar-SA"/>
@@ -20100,6 +21941,7 @@
   <w:style w:type="paragraph" w:default="1" w:styleId="Normal">
     <w:name w:val="Normal"/>
     <w:qFormat/>
+    <w:rsid w:val="004C60D1"/>
     <w:rPr>
       <w:rFonts w:ascii="Calibri" w:eastAsia="Calibri" w:hAnsi="Calibri" w:cs="Calibri"/>
     </w:rPr>
@@ -20109,15 +21951,16 @@
     <w:basedOn w:val="Normal"/>
     <w:uiPriority w:val="9"/>
     <w:qFormat/>
+    <w:rsid w:val="008D0C1A"/>
     <w:pPr>
-      <w:spacing w:before="199"/>
-      <w:ind w:left="237"/>
+      <w:spacing w:before="79"/>
       <w:outlineLvl w:val="0"/>
     </w:pPr>
     <w:rPr>
+      <w:rFonts w:ascii="Times New Roman" w:hAnsi="Times New Roman"/>
       <w:b/>
       <w:bCs/>
-      <w:sz w:val="28"/>
+      <w:sz w:val="24"/>
       <w:szCs w:val="28"/>
     </w:rPr>
   </w:style>
@@ -20269,6 +22112,217 @@
     <w:rPr>
       <w:rFonts w:asciiTheme="majorHAnsi" w:eastAsiaTheme="majorEastAsia" w:hAnsiTheme="majorHAnsi" w:cstheme="majorBidi"/>
       <w:color w:val="365F91" w:themeColor="accent1" w:themeShade="BF"/>
+    </w:rPr>
+  </w:style>
+  <w:style w:type="character" w:styleId="Hyperlink">
+    <w:name w:val="Hyperlink"/>
+    <w:basedOn w:val="DefaultParagraphFont"/>
+    <w:uiPriority w:val="99"/>
+    <w:unhideWhenUsed/>
+    <w:rsid w:val="00A9792B"/>
+    <w:rPr>
+      <w:color w:val="0000FF" w:themeColor="hyperlink"/>
+      <w:u w:val="single"/>
+    </w:rPr>
+  </w:style>
+  <w:style w:type="character" w:styleId="UnresolvedMention">
+    <w:name w:val="Unresolved Mention"/>
+    <w:basedOn w:val="DefaultParagraphFont"/>
+    <w:uiPriority w:val="99"/>
+    <w:semiHidden/>
+    <w:unhideWhenUsed/>
+    <w:rsid w:val="00A9792B"/>
+    <w:rPr>
+      <w:color w:val="605E5C"/>
+      <w:shd w:val="clear" w:color="auto" w:fill="E1DFDD"/>
+    </w:rPr>
+  </w:style>
+  <w:style w:type="paragraph" w:styleId="TOCHeading">
+    <w:name w:val="TOC Heading"/>
+    <w:basedOn w:val="Heading1"/>
+    <w:next w:val="Normal"/>
+    <w:uiPriority w:val="39"/>
+    <w:unhideWhenUsed/>
+    <w:qFormat/>
+    <w:rsid w:val="004C60D1"/>
+    <w:pPr>
+      <w:keepNext/>
+      <w:keepLines/>
+      <w:widowControl/>
+      <w:autoSpaceDE/>
+      <w:autoSpaceDN/>
+      <w:spacing w:before="480" w:line="276" w:lineRule="auto"/>
+      <w:outlineLvl w:val="9"/>
+    </w:pPr>
+    <w:rPr>
+      <w:rFonts w:asciiTheme="majorHAnsi" w:eastAsiaTheme="majorEastAsia" w:hAnsiTheme="majorHAnsi" w:cstheme="majorBidi"/>
+      <w:color w:val="365F91" w:themeColor="accent1" w:themeShade="BF"/>
+      <w:sz w:val="28"/>
+    </w:rPr>
+  </w:style>
+  <w:style w:type="paragraph" w:styleId="TOC1">
+    <w:name w:val="toc 1"/>
+    <w:basedOn w:val="Normal"/>
+    <w:next w:val="Normal"/>
+    <w:autoRedefine/>
+    <w:uiPriority w:val="39"/>
+    <w:unhideWhenUsed/>
+    <w:rsid w:val="004C60D1"/>
+    <w:pPr>
+      <w:spacing w:before="120"/>
+    </w:pPr>
+    <w:rPr>
+      <w:rFonts w:asciiTheme="minorHAnsi" w:hAnsiTheme="minorHAnsi" w:cstheme="minorHAnsi"/>
+      <w:b/>
+      <w:bCs/>
+      <w:i/>
+      <w:iCs/>
+      <w:sz w:val="24"/>
+      <w:szCs w:val="24"/>
+    </w:rPr>
+  </w:style>
+  <w:style w:type="paragraph" w:styleId="TOC2">
+    <w:name w:val="toc 2"/>
+    <w:basedOn w:val="Normal"/>
+    <w:next w:val="Normal"/>
+    <w:autoRedefine/>
+    <w:uiPriority w:val="39"/>
+    <w:unhideWhenUsed/>
+    <w:rsid w:val="004C60D1"/>
+    <w:pPr>
+      <w:spacing w:before="120"/>
+      <w:ind w:left="220"/>
+    </w:pPr>
+    <w:rPr>
+      <w:rFonts w:asciiTheme="minorHAnsi" w:hAnsiTheme="minorHAnsi" w:cstheme="minorHAnsi"/>
+      <w:b/>
+      <w:bCs/>
+    </w:rPr>
+  </w:style>
+  <w:style w:type="paragraph" w:styleId="TOC3">
+    <w:name w:val="toc 3"/>
+    <w:basedOn w:val="Normal"/>
+    <w:next w:val="Normal"/>
+    <w:autoRedefine/>
+    <w:uiPriority w:val="39"/>
+    <w:semiHidden/>
+    <w:unhideWhenUsed/>
+    <w:rsid w:val="004C60D1"/>
+    <w:pPr>
+      <w:ind w:left="440"/>
+    </w:pPr>
+    <w:rPr>
+      <w:rFonts w:asciiTheme="minorHAnsi" w:hAnsiTheme="minorHAnsi" w:cstheme="minorHAnsi"/>
+      <w:sz w:val="20"/>
+      <w:szCs w:val="20"/>
+    </w:rPr>
+  </w:style>
+  <w:style w:type="paragraph" w:styleId="TOC4">
+    <w:name w:val="toc 4"/>
+    <w:basedOn w:val="Normal"/>
+    <w:next w:val="Normal"/>
+    <w:autoRedefine/>
+    <w:uiPriority w:val="39"/>
+    <w:semiHidden/>
+    <w:unhideWhenUsed/>
+    <w:rsid w:val="004C60D1"/>
+    <w:pPr>
+      <w:ind w:left="660"/>
+    </w:pPr>
+    <w:rPr>
+      <w:rFonts w:asciiTheme="minorHAnsi" w:hAnsiTheme="minorHAnsi" w:cstheme="minorHAnsi"/>
+      <w:sz w:val="20"/>
+      <w:szCs w:val="20"/>
+    </w:rPr>
+  </w:style>
+  <w:style w:type="paragraph" w:styleId="TOC5">
+    <w:name w:val="toc 5"/>
+    <w:basedOn w:val="Normal"/>
+    <w:next w:val="Normal"/>
+    <w:autoRedefine/>
+    <w:uiPriority w:val="39"/>
+    <w:semiHidden/>
+    <w:unhideWhenUsed/>
+    <w:rsid w:val="004C60D1"/>
+    <w:pPr>
+      <w:ind w:left="880"/>
+    </w:pPr>
+    <w:rPr>
+      <w:rFonts w:asciiTheme="minorHAnsi" w:hAnsiTheme="minorHAnsi" w:cstheme="minorHAnsi"/>
+      <w:sz w:val="20"/>
+      <w:szCs w:val="20"/>
+    </w:rPr>
+  </w:style>
+  <w:style w:type="paragraph" w:styleId="TOC6">
+    <w:name w:val="toc 6"/>
+    <w:basedOn w:val="Normal"/>
+    <w:next w:val="Normal"/>
+    <w:autoRedefine/>
+    <w:uiPriority w:val="39"/>
+    <w:semiHidden/>
+    <w:unhideWhenUsed/>
+    <w:rsid w:val="004C60D1"/>
+    <w:pPr>
+      <w:ind w:left="1100"/>
+    </w:pPr>
+    <w:rPr>
+      <w:rFonts w:asciiTheme="minorHAnsi" w:hAnsiTheme="minorHAnsi" w:cstheme="minorHAnsi"/>
+      <w:sz w:val="20"/>
+      <w:szCs w:val="20"/>
+    </w:rPr>
+  </w:style>
+  <w:style w:type="paragraph" w:styleId="TOC7">
+    <w:name w:val="toc 7"/>
+    <w:basedOn w:val="Normal"/>
+    <w:next w:val="Normal"/>
+    <w:autoRedefine/>
+    <w:uiPriority w:val="39"/>
+    <w:semiHidden/>
+    <w:unhideWhenUsed/>
+    <w:rsid w:val="004C60D1"/>
+    <w:pPr>
+      <w:ind w:left="1320"/>
+    </w:pPr>
+    <w:rPr>
+      <w:rFonts w:asciiTheme="minorHAnsi" w:hAnsiTheme="minorHAnsi" w:cstheme="minorHAnsi"/>
+      <w:sz w:val="20"/>
+      <w:szCs w:val="20"/>
+    </w:rPr>
+  </w:style>
+  <w:style w:type="paragraph" w:styleId="TOC8">
+    <w:name w:val="toc 8"/>
+    <w:basedOn w:val="Normal"/>
+    <w:next w:val="Normal"/>
+    <w:autoRedefine/>
+    <w:uiPriority w:val="39"/>
+    <w:semiHidden/>
+    <w:unhideWhenUsed/>
+    <w:rsid w:val="004C60D1"/>
+    <w:pPr>
+      <w:ind w:left="1540"/>
+    </w:pPr>
+    <w:rPr>
+      <w:rFonts w:asciiTheme="minorHAnsi" w:hAnsiTheme="minorHAnsi" w:cstheme="minorHAnsi"/>
+      <w:sz w:val="20"/>
+      <w:szCs w:val="20"/>
+    </w:rPr>
+  </w:style>
+  <w:style w:type="paragraph" w:styleId="TOC9">
+    <w:name w:val="toc 9"/>
+    <w:basedOn w:val="Normal"/>
+    <w:next w:val="Normal"/>
+    <w:autoRedefine/>
+    <w:uiPriority w:val="39"/>
+    <w:semiHidden/>
+    <w:unhideWhenUsed/>
+    <w:rsid w:val="004C60D1"/>
+    <w:pPr>
+      <w:ind w:left="1760"/>
+    </w:pPr>
+    <w:rPr>
+      <w:rFonts w:asciiTheme="minorHAnsi" w:hAnsiTheme="minorHAnsi" w:cstheme="minorHAnsi"/>
+      <w:sz w:val="20"/>
+      <w:szCs w:val="20"/>
     </w:rPr>
   </w:style>
 </w:styles>
@@ -20583,4 +22637,16 @@
   <a:objectDefaults/>
   <a:extraClrSchemeLst/>
 </a:theme>
+</file>
+
+<file path=customXml/item1.xml><?xml version="1.0" encoding="utf-8"?>
+<b:Sources xmlns:b="http://schemas.openxmlformats.org/officeDocument/2006/bibliography" xmlns="http://schemas.openxmlformats.org/officeDocument/2006/bibliography" SelectedStyle="/APASixthEditionOfficeOnline.xsl" StyleName="APA" Version="6"/>
+</file>
+
+<file path=customXml/itemProps1.xml><?xml version="1.0" encoding="utf-8"?>
+<ds:datastoreItem xmlns:ds="http://schemas.openxmlformats.org/officeDocument/2006/customXml" ds:itemID="{3EE967B0-A08C-C640-BDAB-9C01C8DABC1D}">
+  <ds:schemaRefs>
+    <ds:schemaRef ds:uri="http://schemas.openxmlformats.org/officeDocument/2006/bibliography"/>
+  </ds:schemaRefs>
+</ds:datastoreItem>
 </file>
</xml_diff>